<commit_message>
feat: edit docs and excel
Edit manual test detail and tracbility matrix based on Punnut and Pongkrit.
</commit_message>
<xml_diff>
--- a/manual test cases/manual tests .docx
+++ b/manual test cases/manual tests .docx
@@ -14,7 +14,8 @@
         <w:tblLook w:val="0000" w:firstRow="0" w:lastRow="0" w:firstColumn="0" w:lastColumn="0" w:noHBand="0" w:noVBand="0"/>
       </w:tblPr>
       <w:tblGrid>
-        <w:gridCol w:w="12980"/>
+        <w:gridCol w:w="6551"/>
+        <w:gridCol w:w="6429"/>
       </w:tblGrid>
       <w:tr>
         <w:trPr>
@@ -23,6 +24,7 @@
         <w:tc>
           <w:tcPr>
             <w:tcW w:w="12980" w:type="dxa"/>
+            <w:gridSpan w:val="2"/>
             <w:tcBorders>
               <w:top w:val="nil"/>
               <w:left w:val="nil"/>
@@ -14737,24 +14739,10 @@
           </w:p>
         </w:tc>
       </w:tr>
-    </w:tbl>
-    <w:p/>
-    <w:tbl>
-      <w:tblPr>
-        <w:tblW w:w="0" w:type="auto"/>
-        <w:tblInd w:w="40" w:type="dxa"/>
-        <w:tblLayout w:type="fixed"/>
-        <w:tblCellMar>
-          <w:left w:w="0" w:type="dxa"/>
-          <w:right w:w="0" w:type="dxa"/>
-        </w:tblCellMar>
-        <w:tblLook w:val="0000" w:firstRow="0" w:lastRow="0" w:firstColumn="0" w:lastColumn="0" w:noHBand="0" w:noVBand="0"/>
-      </w:tblPr>
-      <w:tblGrid>
-        <w:gridCol w:w="6551"/>
-        <w:gridCol w:w="6429"/>
-      </w:tblGrid>
       <w:tr>
+        <w:tblPrEx>
+          <w:tblLook w:val="04A0" w:firstRow="1" w:lastRow="0" w:firstColumn="1" w:lastColumn="0" w:noHBand="0" w:noVBand="1"/>
+        </w:tblPrEx>
         <w:trPr>
           <w:trHeight w:val="443"/>
         </w:trPr>
@@ -14762,12 +14750,59 @@
           <w:tcPr>
             <w:tcW w:w="12980" w:type="dxa"/>
             <w:gridSpan w:val="2"/>
-            <w:tcBorders>
-              <w:top w:val="nil"/>
-              <w:left w:val="nil"/>
-              <w:bottom w:val="nil"/>
-              <w:right w:val="nil"/>
-            </w:tcBorders>
+            <w:vAlign w:val="bottom"/>
+            <w:hideMark/>
+          </w:tcPr>
+          <w:p>
+            <w:pPr>
+              <w:widowControl w:val="0"/>
+              <w:autoSpaceDE w:val="0"/>
+              <w:autoSpaceDN w:val="0"/>
+              <w:adjustRightInd w:val="0"/>
+              <w:spacing w:line="256" w:lineRule="auto"/>
+              <w:jc w:val="both"/>
+              <w:rPr>
+                <w:kern w:val="2"/>
+                <w:sz w:val="40"/>
+                <w:szCs w:val="40"/>
+                <w14:ligatures w14:val="standardContextual"/>
+              </w:rPr>
+            </w:pPr>
+            <w:r>
+              <w:rPr>
+                <w:b/>
+                <w:bCs/>
+                <w:kern w:val="2"/>
+                <w:sz w:val="28"/>
+                <w:szCs w:val="28"/>
+                <w14:ligatures w14:val="standardContextual"/>
+              </w:rPr>
+              <w:lastRenderedPageBreak/>
+              <w:t xml:space="preserve">Project Name: </w:t>
+            </w:r>
+            <w:r>
+              <w:rPr>
+                <w:kern w:val="2"/>
+                <w:sz w:val="28"/>
+                <w:szCs w:val="28"/>
+                <w14:ligatures w14:val="standardContextual"/>
+              </w:rPr>
+              <w:t>SAATM</w:t>
+            </w:r>
+          </w:p>
+        </w:tc>
+      </w:tr>
+      <w:tr>
+        <w:tblPrEx>
+          <w:tblLook w:val="04A0" w:firstRow="1" w:lastRow="0" w:firstColumn="1" w:lastColumn="0" w:noHBand="0" w:noVBand="1"/>
+        </w:tblPrEx>
+        <w:trPr>
+          <w:trHeight w:val="551"/>
+        </w:trPr>
+        <w:tc>
+          <w:tcPr>
+            <w:tcW w:w="12980" w:type="dxa"/>
+            <w:gridSpan w:val="2"/>
             <w:vAlign w:val="bottom"/>
           </w:tcPr>
           <w:p>
@@ -14776,96 +14811,43 @@
               <w:autoSpaceDE w:val="0"/>
               <w:autoSpaceDN w:val="0"/>
               <w:adjustRightInd w:val="0"/>
-              <w:jc w:val="both"/>
-              <w:rPr>
+              <w:spacing w:line="256" w:lineRule="auto"/>
+              <w:jc w:val="center"/>
+              <w:rPr>
+                <w:rFonts w:cstheme="minorBidi" w:hint="cs"/>
+                <w:b/>
+                <w:bCs/>
+                <w:kern w:val="2"/>
+                <w:sz w:val="40"/>
+                <w:szCs w:val="50"/>
+                <w:cs/>
+                <w:lang w:bidi="th-TH"/>
+                <w14:ligatures w14:val="standardContextual"/>
+              </w:rPr>
+            </w:pPr>
+            <w:r>
+              <w:rPr>
+                <w:b/>
+                <w:bCs/>
+                <w:kern w:val="2"/>
                 <w:sz w:val="40"/>
                 <w:szCs w:val="40"/>
-              </w:rPr>
-            </w:pPr>
+                <w14:ligatures w14:val="standardContextual"/>
+              </w:rPr>
+              <w:t>SAATM-3-</w:t>
+            </w:r>
             <w:r>
               <w:rPr>
+                <w:rFonts w:cstheme="minorBidi"/>
                 <w:b/>
                 <w:bCs/>
-                <w:sz w:val="28"/>
-                <w:szCs w:val="28"/>
-              </w:rPr>
-              <w:t xml:space="preserve">Project </w:t>
-            </w:r>
-            <w:r>
-              <w:rPr>
-                <w:b/>
-                <w:bCs/>
-                <w:sz w:val="28"/>
-                <w:szCs w:val="28"/>
-              </w:rPr>
-              <w:t>N</w:t>
-            </w:r>
-            <w:r>
-              <w:rPr>
-                <w:b/>
-                <w:bCs/>
-                <w:sz w:val="28"/>
-                <w:szCs w:val="28"/>
-              </w:rPr>
-              <w:t>ame:</w:t>
-            </w:r>
-            <w:r>
-              <w:rPr>
-                <w:b/>
-                <w:bCs/>
-                <w:sz w:val="28"/>
-                <w:szCs w:val="28"/>
-              </w:rPr>
-              <w:t xml:space="preserve"> </w:t>
-            </w:r>
-            <w:r>
-              <w:rPr>
-                <w:sz w:val="28"/>
-                <w:szCs w:val="28"/>
-              </w:rPr>
-              <w:t>SAATM</w:t>
-            </w:r>
-          </w:p>
-        </w:tc>
-      </w:tr>
-      <w:tr>
-        <w:trPr>
-          <w:trHeight w:val="551"/>
-        </w:trPr>
-        <w:tc>
-          <w:tcPr>
-            <w:tcW w:w="12980" w:type="dxa"/>
-            <w:gridSpan w:val="2"/>
-            <w:tcBorders>
-              <w:top w:val="nil"/>
-              <w:left w:val="nil"/>
-              <w:bottom w:val="nil"/>
-              <w:right w:val="nil"/>
-            </w:tcBorders>
-            <w:vAlign w:val="bottom"/>
-          </w:tcPr>
-          <w:p>
-            <w:pPr>
-              <w:widowControl w:val="0"/>
-              <w:autoSpaceDE w:val="0"/>
-              <w:autoSpaceDN w:val="0"/>
-              <w:adjustRightInd w:val="0"/>
-              <w:jc w:val="center"/>
-              <w:rPr>
-                <w:b/>
-                <w:bCs/>
+                <w:kern w:val="2"/>
                 <w:sz w:val="40"/>
-                <w:szCs w:val="40"/>
-              </w:rPr>
-            </w:pPr>
-            <w:r>
-              <w:rPr>
-                <w:b/>
-                <w:bCs/>
-                <w:sz w:val="40"/>
-                <w:szCs w:val="40"/>
-              </w:rPr>
-              <w:t>SAATM-3-1</w:t>
+                <w:szCs w:val="50"/>
+                <w:lang w:bidi="th-TH"/>
+                <w14:ligatures w14:val="standardContextual"/>
+              </w:rPr>
+              <w:t>1</w:t>
             </w:r>
           </w:p>
           <w:p>
@@ -14874,13 +14856,21 @@
               <w:autoSpaceDE w:val="0"/>
               <w:autoSpaceDN w:val="0"/>
               <w:adjustRightInd w:val="0"/>
+              <w:spacing w:line="256" w:lineRule="auto"/>
               <w:ind w:left="4200"/>
               <w:jc w:val="both"/>
+              <w:rPr>
+                <w:kern w:val="2"/>
+                <w14:ligatures w14:val="standardContextual"/>
+              </w:rPr>
             </w:pPr>
           </w:p>
         </w:tc>
       </w:tr>
       <w:tr>
+        <w:tblPrEx>
+          <w:tblLook w:val="04A0" w:firstRow="1" w:lastRow="0" w:firstColumn="1" w:lastColumn="0" w:noHBand="0" w:noVBand="1"/>
+        </w:tblPrEx>
         <w:trPr>
           <w:trHeight w:val="586"/>
         </w:trPr>
@@ -14894,6 +14884,7 @@
               <w:right w:val="nil"/>
             </w:tcBorders>
             <w:vAlign w:val="bottom"/>
+            <w:hideMark/>
           </w:tcPr>
           <w:p>
             <w:pPr>
@@ -14901,12 +14892,19 @@
               <w:autoSpaceDE w:val="0"/>
               <w:autoSpaceDN w:val="0"/>
               <w:adjustRightInd w:val="0"/>
+              <w:spacing w:line="256" w:lineRule="auto"/>
               <w:ind w:left="120"/>
+              <w:rPr>
+                <w:kern w:val="2"/>
+                <w14:ligatures w14:val="standardContextual"/>
+              </w:rPr>
             </w:pPr>
             <w:r>
               <w:rPr>
                 <w:b/>
                 <w:bCs/>
+                <w:kern w:val="2"/>
+                <w14:ligatures w14:val="standardContextual"/>
               </w:rPr>
               <w:t xml:space="preserve">Test Case ID: </w:t>
             </w:r>
@@ -14914,21 +14912,18 @@
               <w:rPr>
                 <w:bCs/>
                 <w:color w:val="008000"/>
-              </w:rPr>
-              <w:t>SAATM-3-1</w:t>
+                <w:kern w:val="2"/>
+                <w14:ligatures w14:val="standardContextual"/>
+              </w:rPr>
+              <w:t>SAATM-3-2</w:t>
             </w:r>
           </w:p>
         </w:tc>
         <w:tc>
           <w:tcPr>
             <w:tcW w:w="6429" w:type="dxa"/>
-            <w:tcBorders>
-              <w:top w:val="nil"/>
-              <w:left w:val="nil"/>
-              <w:bottom w:val="nil"/>
-              <w:right w:val="nil"/>
-            </w:tcBorders>
             <w:vAlign w:val="bottom"/>
+            <w:hideMark/>
           </w:tcPr>
           <w:p>
             <w:pPr>
@@ -14936,23 +14931,26 @@
               <w:autoSpaceDE w:val="0"/>
               <w:autoSpaceDN w:val="0"/>
               <w:adjustRightInd w:val="0"/>
+              <w:spacing w:line="256" w:lineRule="auto"/>
               <w:jc w:val="both"/>
+              <w:rPr>
+                <w:kern w:val="2"/>
+                <w14:ligatures w14:val="standardContextual"/>
+              </w:rPr>
             </w:pPr>
             <w:r>
               <w:rPr>
                 <w:b/>
-              </w:rPr>
-              <w:t>Test Designed by:</w:t>
+                <w:kern w:val="2"/>
+                <w14:ligatures w14:val="standardContextual"/>
+              </w:rPr>
+              <w:t xml:space="preserve">Test Designed by: </w:t>
             </w:r>
             <w:r>
               <w:rPr>
-                <w:b/>
-              </w:rPr>
-              <w:t xml:space="preserve"> </w:t>
-            </w:r>
-            <w:r>
-              <w:rPr>
                 <w:color w:val="008000"/>
+                <w:kern w:val="2"/>
+                <w14:ligatures w14:val="standardContextual"/>
               </w:rPr>
               <w:t>Bhurinat Kanchanasuwan</w:t>
             </w:r>
@@ -14960,6 +14958,9 @@
         </w:tc>
       </w:tr>
       <w:tr>
+        <w:tblPrEx>
+          <w:tblLook w:val="04A0" w:firstRow="1" w:lastRow="0" w:firstColumn="1" w:lastColumn="0" w:noHBand="0" w:noVBand="1"/>
+        </w:tblPrEx>
         <w:trPr>
           <w:trHeight w:val="420"/>
         </w:trPr>
@@ -14973,6 +14974,7 @@
               <w:right w:val="nil"/>
             </w:tcBorders>
             <w:vAlign w:val="bottom"/>
+            <w:hideMark/>
           </w:tcPr>
           <w:p>
             <w:pPr>
@@ -14980,38 +14982,41 @@
               <w:autoSpaceDE w:val="0"/>
               <w:autoSpaceDN w:val="0"/>
               <w:adjustRightInd w:val="0"/>
+              <w:spacing w:line="256" w:lineRule="auto"/>
               <w:ind w:left="120"/>
               <w:rPr>
                 <w:rFonts w:cstheme="minorBidi"/>
+                <w:kern w:val="2"/>
                 <w:szCs w:val="30"/>
                 <w:lang w:bidi="th-TH"/>
+                <w14:ligatures w14:val="standardContextual"/>
               </w:rPr>
             </w:pPr>
             <w:r>
               <w:rPr>
                 <w:b/>
                 <w:bCs/>
+                <w:kern w:val="2"/>
+                <w14:ligatures w14:val="standardContextual"/>
               </w:rPr>
               <w:t xml:space="preserve">Test Priority </w:t>
             </w:r>
             <w:r>
               <w:rPr>
                 <w:b/>
-              </w:rPr>
-              <w:t>(Low/Medium/High):</w:t>
+                <w:kern w:val="2"/>
+                <w14:ligatures w14:val="standardContextual"/>
+              </w:rPr>
+              <w:t xml:space="preserve">(Low/Medium/High): </w:t>
             </w:r>
             <w:r>
               <w:rPr>
-                <w:b/>
-              </w:rPr>
-              <w:t xml:space="preserve"> </w:t>
-            </w:r>
-            <w:r>
-              <w:rPr>
                 <w:rFonts w:cstheme="minorBidi"/>
                 <w:color w:val="008000"/>
+                <w:kern w:val="2"/>
                 <w:szCs w:val="30"/>
                 <w:lang w:bidi="th-TH"/>
+                <w14:ligatures w14:val="standardContextual"/>
               </w:rPr>
               <w:t>Medium</w:t>
             </w:r>
@@ -15020,13 +15025,8 @@
         <w:tc>
           <w:tcPr>
             <w:tcW w:w="6429" w:type="dxa"/>
-            <w:tcBorders>
-              <w:top w:val="nil"/>
-              <w:left w:val="nil"/>
-              <w:bottom w:val="nil"/>
-              <w:right w:val="nil"/>
-            </w:tcBorders>
             <w:vAlign w:val="bottom"/>
+            <w:hideMark/>
           </w:tcPr>
           <w:p>
             <w:pPr>
@@ -15034,22 +15034,25 @@
               <w:autoSpaceDE w:val="0"/>
               <w:autoSpaceDN w:val="0"/>
               <w:adjustRightInd w:val="0"/>
+              <w:spacing w:line="256" w:lineRule="auto"/>
+              <w:rPr>
+                <w:kern w:val="2"/>
+                <w14:ligatures w14:val="standardContextual"/>
+              </w:rPr>
             </w:pPr>
             <w:r>
               <w:rPr>
                 <w:b/>
-              </w:rPr>
-              <w:t>Test Designed date:</w:t>
+                <w:kern w:val="2"/>
+                <w14:ligatures w14:val="standardContextual"/>
+              </w:rPr>
+              <w:t xml:space="preserve">Test Designed date: </w:t>
             </w:r>
             <w:r>
               <w:rPr>
-                <w:b/>
-              </w:rPr>
-              <w:t xml:space="preserve"> </w:t>
-            </w:r>
-            <w:r>
-              <w:rPr>
                 <w:color w:val="008000"/>
+                <w:kern w:val="2"/>
+                <w14:ligatures w14:val="standardContextual"/>
               </w:rPr>
               <w:t>13 November 2025</w:t>
             </w:r>
@@ -15057,6 +15060,9 @@
         </w:tc>
       </w:tr>
       <w:tr>
+        <w:tblPrEx>
+          <w:tblLook w:val="04A0" w:firstRow="1" w:lastRow="0" w:firstColumn="1" w:lastColumn="0" w:noHBand="0" w:noVBand="1"/>
+        </w:tblPrEx>
         <w:trPr>
           <w:trHeight w:val="419"/>
         </w:trPr>
@@ -15070,6 +15076,7 @@
               <w:right w:val="nil"/>
             </w:tcBorders>
             <w:vAlign w:val="bottom"/>
+            <w:hideMark/>
           </w:tcPr>
           <w:p>
             <w:pPr>
@@ -15077,12 +15084,19 @@
               <w:autoSpaceDE w:val="0"/>
               <w:autoSpaceDN w:val="0"/>
               <w:adjustRightInd w:val="0"/>
+              <w:spacing w:line="256" w:lineRule="auto"/>
               <w:ind w:left="120"/>
+              <w:rPr>
+                <w:kern w:val="2"/>
+                <w14:ligatures w14:val="standardContextual"/>
+              </w:rPr>
             </w:pPr>
             <w:r>
               <w:rPr>
                 <w:b/>
                 <w:bCs/>
+                <w:kern w:val="2"/>
+                <w14:ligatures w14:val="standardContextual"/>
               </w:rPr>
               <w:t xml:space="preserve">Module Name: </w:t>
             </w:r>
@@ -15090,6 +15104,8 @@
               <w:rPr>
                 <w:bCs/>
                 <w:color w:val="008000"/>
+                <w:kern w:val="2"/>
+                <w14:ligatures w14:val="standardContextual"/>
               </w:rPr>
               <w:t>Info Boxes</w:t>
             </w:r>
@@ -15098,13 +15114,8 @@
         <w:tc>
           <w:tcPr>
             <w:tcW w:w="6429" w:type="dxa"/>
-            <w:tcBorders>
-              <w:top w:val="nil"/>
-              <w:left w:val="nil"/>
-              <w:bottom w:val="nil"/>
-              <w:right w:val="nil"/>
-            </w:tcBorders>
             <w:vAlign w:val="bottom"/>
+            <w:hideMark/>
           </w:tcPr>
           <w:p>
             <w:pPr>
@@ -15112,22 +15123,25 @@
               <w:autoSpaceDE w:val="0"/>
               <w:autoSpaceDN w:val="0"/>
               <w:adjustRightInd w:val="0"/>
+              <w:spacing w:line="256" w:lineRule="auto"/>
+              <w:rPr>
+                <w:kern w:val="2"/>
+                <w14:ligatures w14:val="standardContextual"/>
+              </w:rPr>
             </w:pPr>
             <w:r>
               <w:rPr>
                 <w:b/>
-              </w:rPr>
-              <w:t>Test Executed by:</w:t>
+                <w:kern w:val="2"/>
+                <w14:ligatures w14:val="standardContextual"/>
+              </w:rPr>
+              <w:t xml:space="preserve">Test Executed by: </w:t>
             </w:r>
             <w:r>
               <w:rPr>
-                <w:b/>
-              </w:rPr>
-              <w:t xml:space="preserve"> </w:t>
-            </w:r>
-            <w:r>
-              <w:rPr>
                 <w:color w:val="008000"/>
+                <w:kern w:val="2"/>
+                <w14:ligatures w14:val="standardContextual"/>
               </w:rPr>
               <w:t>Bhurinat Kanchanasuwan</w:t>
             </w:r>
@@ -15135,6 +15149,9 @@
         </w:tc>
       </w:tr>
       <w:tr>
+        <w:tblPrEx>
+          <w:tblLook w:val="04A0" w:firstRow="1" w:lastRow="0" w:firstColumn="1" w:lastColumn="0" w:noHBand="0" w:noVBand="1"/>
+        </w:tblPrEx>
         <w:trPr>
           <w:trHeight w:val="420"/>
         </w:trPr>
@@ -15148,6 +15165,7 @@
               <w:right w:val="nil"/>
             </w:tcBorders>
             <w:vAlign w:val="bottom"/>
+            <w:hideMark/>
           </w:tcPr>
           <w:p>
             <w:pPr>
@@ -15155,48 +15173,46 @@
               <w:autoSpaceDE w:val="0"/>
               <w:autoSpaceDN w:val="0"/>
               <w:adjustRightInd w:val="0"/>
+              <w:spacing w:line="256" w:lineRule="auto"/>
               <w:ind w:left="120"/>
+              <w:rPr>
+                <w:kern w:val="2"/>
+                <w14:ligatures w14:val="standardContextual"/>
+              </w:rPr>
             </w:pPr>
             <w:r>
               <w:rPr>
                 <w:b/>
                 <w:bCs/>
-              </w:rPr>
-              <w:t>Test Title</w:t>
+                <w:kern w:val="2"/>
+                <w14:ligatures w14:val="standardContextual"/>
+              </w:rPr>
+              <w:t xml:space="preserve">Test Title: </w:t>
             </w:r>
             <w:r>
               <w:rPr>
-                <w:b/>
-                <w:bCs/>
-              </w:rPr>
-              <w:t xml:space="preserve">: </w:t>
+                <w:color w:val="3A7C22" w:themeColor="accent6" w:themeShade="BF"/>
+                <w:kern w:val="2"/>
+                <w14:ligatures w14:val="standardContextual"/>
+              </w:rPr>
+              <w:t>Show</w:t>
             </w:r>
             <w:r>
               <w:rPr>
                 <w:bCs/>
                 <w:color w:val="008000"/>
-              </w:rPr>
-              <w:t>H</w:t>
-            </w:r>
-            <w:r>
-              <w:rPr>
-                <w:bCs/>
-                <w:color w:val="008000"/>
-              </w:rPr>
-              <w:t>ide info boxes.</w:t>
+                <w:kern w:val="2"/>
+                <w14:ligatures w14:val="standardContextual"/>
+              </w:rPr>
+              <w:t xml:space="preserve"> info boxes.</w:t>
             </w:r>
           </w:p>
         </w:tc>
         <w:tc>
           <w:tcPr>
             <w:tcW w:w="6429" w:type="dxa"/>
-            <w:tcBorders>
-              <w:top w:val="nil"/>
-              <w:left w:val="nil"/>
-              <w:bottom w:val="nil"/>
-              <w:right w:val="nil"/>
-            </w:tcBorders>
             <w:vAlign w:val="bottom"/>
+            <w:hideMark/>
           </w:tcPr>
           <w:p>
             <w:pPr>
@@ -15204,22 +15220,25 @@
               <w:autoSpaceDE w:val="0"/>
               <w:autoSpaceDN w:val="0"/>
               <w:adjustRightInd w:val="0"/>
+              <w:spacing w:line="256" w:lineRule="auto"/>
+              <w:rPr>
+                <w:kern w:val="2"/>
+                <w14:ligatures w14:val="standardContextual"/>
+              </w:rPr>
             </w:pPr>
             <w:r>
               <w:rPr>
                 <w:b/>
-              </w:rPr>
-              <w:t>Test Execution date:</w:t>
+                <w:kern w:val="2"/>
+                <w14:ligatures w14:val="standardContextual"/>
+              </w:rPr>
+              <w:t xml:space="preserve">Test Execution date: </w:t>
             </w:r>
             <w:r>
               <w:rPr>
-                <w:b/>
-              </w:rPr>
-              <w:t xml:space="preserve"> </w:t>
-            </w:r>
-            <w:r>
-              <w:rPr>
                 <w:color w:val="008000"/>
+                <w:kern w:val="2"/>
+                <w14:ligatures w14:val="standardContextual"/>
               </w:rPr>
               <w:t>25 November 2025</w:t>
             </w:r>
@@ -15227,6 +15246,9 @@
         </w:tc>
       </w:tr>
       <w:tr>
+        <w:tblPrEx>
+          <w:tblLook w:val="04A0" w:firstRow="1" w:lastRow="0" w:firstColumn="1" w:lastColumn="0" w:noHBand="0" w:noVBand="1"/>
+        </w:tblPrEx>
         <w:trPr>
           <w:trHeight w:val="420"/>
         </w:trPr>
@@ -15240,6 +15262,7 @@
               <w:right w:val="nil"/>
             </w:tcBorders>
             <w:vAlign w:val="bottom"/>
+            <w:hideMark/>
           </w:tcPr>
           <w:p>
             <w:pPr>
@@ -15247,12 +15270,19 @@
               <w:autoSpaceDE w:val="0"/>
               <w:autoSpaceDN w:val="0"/>
               <w:adjustRightInd w:val="0"/>
+              <w:spacing w:line="256" w:lineRule="auto"/>
               <w:ind w:left="120"/>
+              <w:rPr>
+                <w:kern w:val="2"/>
+                <w14:ligatures w14:val="standardContextual"/>
+              </w:rPr>
             </w:pPr>
             <w:r>
               <w:rPr>
                 <w:b/>
                 <w:bCs/>
+                <w:kern w:val="2"/>
+                <w14:ligatures w14:val="standardContextual"/>
               </w:rPr>
               <w:t xml:space="preserve">Description: </w:t>
             </w:r>
@@ -15260,20 +15290,16 @@
               <w:rPr>
                 <w:bCs/>
                 <w:color w:val="008000"/>
-              </w:rPr>
-              <w:t>Test whether our software can hide the info boxes.</w:t>
+                <w:kern w:val="2"/>
+                <w14:ligatures w14:val="standardContextual"/>
+              </w:rPr>
+              <w:t>Test whether our software can show the info boxes.</w:t>
             </w:r>
           </w:p>
         </w:tc>
         <w:tc>
           <w:tcPr>
             <w:tcW w:w="6429" w:type="dxa"/>
-            <w:tcBorders>
-              <w:top w:val="nil"/>
-              <w:left w:val="nil"/>
-              <w:bottom w:val="nil"/>
-              <w:right w:val="nil"/>
-            </w:tcBorders>
             <w:vAlign w:val="bottom"/>
           </w:tcPr>
           <w:p>
@@ -15282,11 +15308,19 @@
               <w:autoSpaceDE w:val="0"/>
               <w:autoSpaceDN w:val="0"/>
               <w:adjustRightInd w:val="0"/>
+              <w:spacing w:line="256" w:lineRule="auto"/>
+              <w:rPr>
+                <w:kern w:val="2"/>
+                <w14:ligatures w14:val="standardContextual"/>
+              </w:rPr>
             </w:pPr>
           </w:p>
         </w:tc>
       </w:tr>
       <w:tr>
+        <w:tblPrEx>
+          <w:tblLook w:val="04A0" w:firstRow="1" w:lastRow="0" w:firstColumn="1" w:lastColumn="0" w:noHBand="0" w:noVBand="1"/>
+        </w:tblPrEx>
         <w:trPr>
           <w:trHeight w:val="387"/>
         </w:trPr>
@@ -15307,6 +15341,11 @@
               <w:autoSpaceDE w:val="0"/>
               <w:autoSpaceDN w:val="0"/>
               <w:adjustRightInd w:val="0"/>
+              <w:spacing w:line="256" w:lineRule="auto"/>
+              <w:rPr>
+                <w:kern w:val="2"/>
+                <w14:ligatures w14:val="standardContextual"/>
+              </w:rPr>
             </w:pPr>
           </w:p>
         </w:tc>
@@ -15327,11 +15366,19 @@
               <w:autoSpaceDE w:val="0"/>
               <w:autoSpaceDN w:val="0"/>
               <w:adjustRightInd w:val="0"/>
+              <w:spacing w:line="256" w:lineRule="auto"/>
+              <w:rPr>
+                <w:kern w:val="2"/>
+                <w14:ligatures w14:val="standardContextual"/>
+              </w:rPr>
             </w:pPr>
           </w:p>
         </w:tc>
       </w:tr>
       <w:tr>
+        <w:tblPrEx>
+          <w:tblLook w:val="04A0" w:firstRow="1" w:lastRow="0" w:firstColumn="1" w:lastColumn="0" w:noHBand="0" w:noVBand="1"/>
+        </w:tblPrEx>
         <w:trPr>
           <w:trHeight w:val="270"/>
         </w:trPr>
@@ -15352,9 +15399,12 @@
               <w:autoSpaceDE w:val="0"/>
               <w:autoSpaceDN w:val="0"/>
               <w:adjustRightInd w:val="0"/>
-              <w:rPr>
+              <w:spacing w:line="256" w:lineRule="auto"/>
+              <w:rPr>
+                <w:kern w:val="2"/>
                 <w:sz w:val="18"/>
                 <w:szCs w:val="18"/>
+                <w14:ligatures w14:val="standardContextual"/>
               </w:rPr>
             </w:pPr>
           </w:p>
@@ -15376,15 +15426,21 @@
               <w:autoSpaceDE w:val="0"/>
               <w:autoSpaceDN w:val="0"/>
               <w:adjustRightInd w:val="0"/>
-              <w:rPr>
+              <w:spacing w:line="256" w:lineRule="auto"/>
+              <w:rPr>
+                <w:kern w:val="2"/>
                 <w:sz w:val="18"/>
                 <w:szCs w:val="18"/>
+                <w14:ligatures w14:val="standardContextual"/>
               </w:rPr>
             </w:pPr>
           </w:p>
         </w:tc>
       </w:tr>
       <w:tr>
+        <w:tblPrEx>
+          <w:tblLook w:val="04A0" w:firstRow="1" w:lastRow="0" w:firstColumn="1" w:lastColumn="0" w:noHBand="0" w:noVBand="1"/>
+        </w:tblPrEx>
         <w:trPr>
           <w:trHeight w:val="322"/>
         </w:trPr>
@@ -15399,6 +15455,7 @@
               <w:right w:val="nil"/>
             </w:tcBorders>
             <w:vAlign w:val="bottom"/>
+            <w:hideMark/>
           </w:tcPr>
           <w:p>
             <w:pPr>
@@ -15406,64 +15463,38 @@
               <w:autoSpaceDE w:val="0"/>
               <w:autoSpaceDN w:val="0"/>
               <w:adjustRightInd w:val="0"/>
-              <w:rPr>
+              <w:spacing w:line="256" w:lineRule="auto"/>
+              <w:rPr>
+                <w:kern w:val="2"/>
                 <w:sz w:val="21"/>
                 <w:szCs w:val="21"/>
+                <w14:ligatures w14:val="standardContextual"/>
               </w:rPr>
             </w:pPr>
             <w:r>
               <w:rPr>
                 <w:b/>
                 <w:bCs/>
+                <w:kern w:val="2"/>
+                <w14:ligatures w14:val="standardContextual"/>
               </w:rPr>
               <w:t xml:space="preserve">Pre-conditions: </w:t>
             </w:r>
             <w:r>
               <w:rPr>
                 <w:bCs/>
-              </w:rPr>
-              <w:t xml:space="preserve">Aircraft position appeared on the </w:t>
-            </w:r>
-            <w:r>
-              <w:rPr>
-                <w:bCs/>
-              </w:rPr>
-              <w:t>screen and</w:t>
-            </w:r>
-            <w:r>
-              <w:rPr>
-                <w:bCs/>
-              </w:rPr>
-              <w:t xml:space="preserve"> info </w:t>
-            </w:r>
-            <w:r>
-              <w:rPr>
-                <w:bCs/>
-              </w:rPr>
-              <w:t>boxes</w:t>
-            </w:r>
-            <w:r>
-              <w:rPr>
-                <w:bCs/>
-              </w:rPr>
-              <w:t xml:space="preserve"> </w:t>
-            </w:r>
-            <w:r>
-              <w:rPr>
-                <w:bCs/>
-              </w:rPr>
-              <w:t>show</w:t>
-            </w:r>
-            <w:r>
-              <w:rPr>
-                <w:bCs/>
-              </w:rPr>
-              <w:t>.</w:t>
+                <w:kern w:val="2"/>
+                <w14:ligatures w14:val="standardContextual"/>
+              </w:rPr>
+              <w:t>Aircraft position appeared on the screen and info boxes hide.</w:t>
             </w:r>
           </w:p>
         </w:tc>
       </w:tr>
       <w:tr>
+        <w:tblPrEx>
+          <w:tblLook w:val="04A0" w:firstRow="1" w:lastRow="0" w:firstColumn="1" w:lastColumn="0" w:noHBand="0" w:noVBand="1"/>
+        </w:tblPrEx>
         <w:trPr>
           <w:trHeight w:val="282"/>
         </w:trPr>
@@ -15478,6 +15509,7 @@
               <w:right w:val="nil"/>
             </w:tcBorders>
             <w:vAlign w:val="bottom"/>
+            <w:hideMark/>
           </w:tcPr>
           <w:p>
             <w:pPr>
@@ -15485,19 +15517,36 @@
               <w:autoSpaceDE w:val="0"/>
               <w:autoSpaceDN w:val="0"/>
               <w:adjustRightInd w:val="0"/>
+              <w:spacing w:line="256" w:lineRule="auto"/>
               <w:rPr>
                 <w:bCs/>
+                <w:kern w:val="2"/>
+                <w14:ligatures w14:val="standardContextual"/>
               </w:rPr>
             </w:pPr>
             <w:r>
               <w:rPr>
                 <w:b/>
-              </w:rPr>
-              <w:t>Dependencies:</w:t>
+                <w:kern w:val="2"/>
+                <w14:ligatures w14:val="standardContextual"/>
+              </w:rPr>
+              <w:t xml:space="preserve">Dependencies: </w:t>
             </w:r>
+            <w:proofErr w:type="spellStart"/>
             <w:r>
               <w:rPr>
-                <w:b/>
+                <w:bCs/>
+                <w:kern w:val="2"/>
+                <w14:ligatures w14:val="standardContextual"/>
+              </w:rPr>
+              <w:t>ADSB.lol</w:t>
+            </w:r>
+            <w:proofErr w:type="spellEnd"/>
+            <w:r>
+              <w:rPr>
+                <w:bCs/>
+                <w:kern w:val="2"/>
+                <w14:ligatures w14:val="standardContextual"/>
               </w:rPr>
               <w:t xml:space="preserve"> </w:t>
             </w:r>
@@ -15505,20 +15554,8 @@
             <w:r>
               <w:rPr>
                 <w:bCs/>
-              </w:rPr>
-              <w:t>ADSB.lol</w:t>
-            </w:r>
-            <w:proofErr w:type="spellEnd"/>
-            <w:r>
-              <w:rPr>
-                <w:bCs/>
-              </w:rPr>
-              <w:t xml:space="preserve"> </w:t>
-            </w:r>
-            <w:proofErr w:type="spellStart"/>
-            <w:r>
-              <w:rPr>
-                <w:bCs/>
+                <w:kern w:val="2"/>
+                <w14:ligatures w14:val="standardContextual"/>
               </w:rPr>
               <w:t>api</w:t>
             </w:r>
@@ -15554,7 +15591,7 @@
           <w:left w:w="0" w:type="dxa"/>
           <w:right w:w="0" w:type="dxa"/>
         </w:tblCellMar>
-        <w:tblLook w:val="0000" w:firstRow="0" w:lastRow="0" w:firstColumn="0" w:lastColumn="0" w:noHBand="0" w:noVBand="0"/>
+        <w:tblLook w:val="04A0" w:firstRow="1" w:lastRow="0" w:firstColumn="1" w:lastColumn="0" w:noHBand="0" w:noVBand="1"/>
       </w:tblPr>
       <w:tblGrid>
         <w:gridCol w:w="660"/>
@@ -15579,6 +15616,7 @@
               <w:right w:val="single" w:sz="8" w:space="0" w:color="auto"/>
             </w:tcBorders>
             <w:vAlign w:val="bottom"/>
+            <w:hideMark/>
           </w:tcPr>
           <w:p>
             <w:pPr>
@@ -15588,11 +15626,17 @@
               <w:adjustRightInd w:val="0"/>
               <w:spacing w:line="258" w:lineRule="exact"/>
               <w:jc w:val="center"/>
+              <w:rPr>
+                <w:kern w:val="2"/>
+                <w14:ligatures w14:val="standardContextual"/>
+              </w:rPr>
             </w:pPr>
             <w:r>
               <w:rPr>
                 <w:b/>
                 <w:bCs/>
+                <w:kern w:val="2"/>
+                <w14:ligatures w14:val="standardContextual"/>
               </w:rPr>
               <w:t>Step</w:t>
             </w:r>
@@ -15608,6 +15652,7 @@
               <w:right w:val="single" w:sz="8" w:space="0" w:color="auto"/>
             </w:tcBorders>
             <w:vAlign w:val="bottom"/>
+            <w:hideMark/>
           </w:tcPr>
           <w:p>
             <w:pPr>
@@ -15619,12 +15664,16 @@
               <w:ind w:left="100"/>
               <w:rPr>
                 <w:b/>
+                <w:kern w:val="2"/>
+                <w14:ligatures w14:val="standardContextual"/>
               </w:rPr>
             </w:pPr>
             <w:r>
               <w:rPr>
                 <w:b/>
                 <w:bCs/>
+                <w:kern w:val="2"/>
+                <w14:ligatures w14:val="standardContextual"/>
               </w:rPr>
               <w:t>Test Steps</w:t>
             </w:r>
@@ -15640,6 +15689,7 @@
               <w:right w:val="single" w:sz="8" w:space="0" w:color="auto"/>
             </w:tcBorders>
             <w:vAlign w:val="bottom"/>
+            <w:hideMark/>
           </w:tcPr>
           <w:p>
             <w:pPr>
@@ -15651,11 +15701,15 @@
               <w:ind w:left="100"/>
               <w:rPr>
                 <w:b/>
+                <w:kern w:val="2"/>
+                <w14:ligatures w14:val="standardContextual"/>
               </w:rPr>
             </w:pPr>
             <w:r>
               <w:rPr>
                 <w:b/>
+                <w:kern w:val="2"/>
+                <w14:ligatures w14:val="standardContextual"/>
               </w:rPr>
               <w:t>Test Data</w:t>
             </w:r>
@@ -15670,6 +15724,7 @@
               <w:bottom w:val="nil"/>
               <w:right w:val="single" w:sz="8" w:space="0" w:color="auto"/>
             </w:tcBorders>
+            <w:hideMark/>
           </w:tcPr>
           <w:p>
             <w:pPr>
@@ -15682,12 +15737,16 @@
               <w:rPr>
                 <w:b/>
                 <w:bCs/>
+                <w:kern w:val="2"/>
+                <w14:ligatures w14:val="standardContextual"/>
               </w:rPr>
             </w:pPr>
             <w:r>
               <w:rPr>
                 <w:b/>
                 <w:bCs/>
+                <w:kern w:val="2"/>
+                <w14:ligatures w14:val="standardContextual"/>
               </w:rPr>
               <w:t>Expected Result</w:t>
             </w:r>
@@ -15702,6 +15761,7 @@
               <w:bottom w:val="nil"/>
               <w:right w:val="single" w:sz="8" w:space="0" w:color="auto"/>
             </w:tcBorders>
+            <w:hideMark/>
           </w:tcPr>
           <w:p>
             <w:pPr>
@@ -15714,12 +15774,16 @@
               <w:rPr>
                 <w:b/>
                 <w:bCs/>
+                <w:kern w:val="2"/>
+                <w14:ligatures w14:val="standardContextual"/>
               </w:rPr>
             </w:pPr>
             <w:r>
               <w:rPr>
                 <w:b/>
                 <w:bCs/>
+                <w:kern w:val="2"/>
+                <w14:ligatures w14:val="standardContextual"/>
               </w:rPr>
               <w:t>Actual Result</w:t>
             </w:r>
@@ -15734,6 +15798,7 @@
               <w:bottom w:val="nil"/>
               <w:right w:val="single" w:sz="8" w:space="0" w:color="auto"/>
             </w:tcBorders>
+            <w:hideMark/>
           </w:tcPr>
           <w:p>
             <w:pPr>
@@ -15746,12 +15811,16 @@
               <w:rPr>
                 <w:b/>
                 <w:bCs/>
+                <w:kern w:val="2"/>
+                <w14:ligatures w14:val="standardContextual"/>
               </w:rPr>
             </w:pPr>
             <w:r>
               <w:rPr>
                 <w:b/>
                 <w:bCs/>
+                <w:kern w:val="2"/>
+                <w14:ligatures w14:val="standardContextual"/>
               </w:rPr>
               <w:t>Status (Pass/Fail)</w:t>
             </w:r>
@@ -15766,6 +15835,7 @@
               <w:bottom w:val="nil"/>
               <w:right w:val="single" w:sz="8" w:space="0" w:color="auto"/>
             </w:tcBorders>
+            <w:hideMark/>
           </w:tcPr>
           <w:p>
             <w:pPr>
@@ -15778,12 +15848,16 @@
               <w:rPr>
                 <w:b/>
                 <w:bCs/>
+                <w:kern w:val="2"/>
+                <w14:ligatures w14:val="standardContextual"/>
               </w:rPr>
             </w:pPr>
             <w:r>
               <w:rPr>
                 <w:b/>
                 <w:bCs/>
+                <w:kern w:val="2"/>
+                <w14:ligatures w14:val="standardContextual"/>
               </w:rPr>
               <w:t>Notes</w:t>
             </w:r>
@@ -15812,6 +15886,10 @@
               <w:autoSpaceDN w:val="0"/>
               <w:adjustRightInd w:val="0"/>
               <w:spacing w:line="264" w:lineRule="exact"/>
+              <w:rPr>
+                <w:kern w:val="2"/>
+                <w14:ligatures w14:val="standardContextual"/>
+              </w:rPr>
             </w:pPr>
           </w:p>
         </w:tc>
@@ -15825,6 +15903,7 @@
               <w:right w:val="single" w:sz="8" w:space="0" w:color="auto"/>
             </w:tcBorders>
             <w:vAlign w:val="bottom"/>
+            <w:hideMark/>
           </w:tcPr>
           <w:p>
             <w:pPr>
@@ -15832,15 +15911,20 @@
               <w:autoSpaceDE w:val="0"/>
               <w:autoSpaceDN w:val="0"/>
               <w:adjustRightInd w:val="0"/>
-              <w:rPr>
+              <w:spacing w:line="256" w:lineRule="auto"/>
+              <w:rPr>
+                <w:kern w:val="2"/>
                 <w:sz w:val="18"/>
                 <w:szCs w:val="18"/>
+                <w14:ligatures w14:val="standardContextual"/>
               </w:rPr>
             </w:pPr>
             <w:r>
               <w:rPr>
+                <w:kern w:val="2"/>
                 <w:sz w:val="18"/>
                 <w:szCs w:val="18"/>
+                <w14:ligatures w14:val="standardContextual"/>
               </w:rPr>
               <w:t xml:space="preserve"> </w:t>
             </w:r>
@@ -15856,6 +15940,7 @@
               <w:right w:val="single" w:sz="8" w:space="0" w:color="auto"/>
             </w:tcBorders>
             <w:vAlign w:val="bottom"/>
+            <w:hideMark/>
           </w:tcPr>
           <w:p>
             <w:pPr>
@@ -15863,15 +15948,20 @@
               <w:autoSpaceDE w:val="0"/>
               <w:autoSpaceDN w:val="0"/>
               <w:adjustRightInd w:val="0"/>
-              <w:rPr>
+              <w:spacing w:line="256" w:lineRule="auto"/>
+              <w:rPr>
+                <w:kern w:val="2"/>
                 <w:sz w:val="18"/>
                 <w:szCs w:val="18"/>
+                <w14:ligatures w14:val="standardContextual"/>
               </w:rPr>
             </w:pPr>
             <w:r>
               <w:rPr>
+                <w:kern w:val="2"/>
                 <w:sz w:val="18"/>
                 <w:szCs w:val="18"/>
+                <w14:ligatures w14:val="standardContextual"/>
               </w:rPr>
               <w:t xml:space="preserve"> </w:t>
             </w:r>
@@ -15893,9 +15983,12 @@
               <w:autoSpaceDE w:val="0"/>
               <w:autoSpaceDN w:val="0"/>
               <w:adjustRightInd w:val="0"/>
-              <w:rPr>
+              <w:spacing w:line="256" w:lineRule="auto"/>
+              <w:rPr>
+                <w:kern w:val="2"/>
                 <w:sz w:val="18"/>
                 <w:szCs w:val="18"/>
+                <w14:ligatures w14:val="standardContextual"/>
               </w:rPr>
             </w:pPr>
           </w:p>
@@ -15905,9 +15998,12 @@
               <w:autoSpaceDE w:val="0"/>
               <w:autoSpaceDN w:val="0"/>
               <w:adjustRightInd w:val="0"/>
-              <w:rPr>
+              <w:spacing w:line="256" w:lineRule="auto"/>
+              <w:rPr>
+                <w:kern w:val="2"/>
                 <w:sz w:val="18"/>
                 <w:szCs w:val="18"/>
+                <w14:ligatures w14:val="standardContextual"/>
               </w:rPr>
             </w:pPr>
           </w:p>
@@ -15928,15 +16024,20 @@
               <w:autoSpaceDE w:val="0"/>
               <w:autoSpaceDN w:val="0"/>
               <w:adjustRightInd w:val="0"/>
-              <w:rPr>
+              <w:spacing w:line="256" w:lineRule="auto"/>
+              <w:rPr>
+                <w:kern w:val="2"/>
                 <w:sz w:val="18"/>
                 <w:szCs w:val="18"/>
+                <w14:ligatures w14:val="standardContextual"/>
               </w:rPr>
             </w:pPr>
             <w:r>
               <w:rPr>
+                <w:kern w:val="2"/>
                 <w:sz w:val="18"/>
                 <w:szCs w:val="18"/>
+                <w14:ligatures w14:val="standardContextual"/>
               </w:rPr>
               <w:t xml:space="preserve"> </w:t>
             </w:r>
@@ -15947,9 +16048,12 @@
               <w:autoSpaceDE w:val="0"/>
               <w:autoSpaceDN w:val="0"/>
               <w:adjustRightInd w:val="0"/>
-              <w:rPr>
+              <w:spacing w:line="256" w:lineRule="auto"/>
+              <w:rPr>
+                <w:kern w:val="2"/>
                 <w:sz w:val="18"/>
                 <w:szCs w:val="18"/>
+                <w14:ligatures w14:val="standardContextual"/>
               </w:rPr>
             </w:pPr>
           </w:p>
@@ -15963,6 +16067,7 @@
               <w:bottom w:val="single" w:sz="8" w:space="0" w:color="auto"/>
               <w:right w:val="single" w:sz="8" w:space="0" w:color="auto"/>
             </w:tcBorders>
+            <w:hideMark/>
           </w:tcPr>
           <w:p>
             <w:pPr>
@@ -15970,15 +16075,20 @@
               <w:autoSpaceDE w:val="0"/>
               <w:autoSpaceDN w:val="0"/>
               <w:adjustRightInd w:val="0"/>
-              <w:rPr>
+              <w:spacing w:line="256" w:lineRule="auto"/>
+              <w:rPr>
+                <w:kern w:val="2"/>
                 <w:sz w:val="18"/>
                 <w:szCs w:val="18"/>
+                <w14:ligatures w14:val="standardContextual"/>
               </w:rPr>
             </w:pPr>
             <w:r>
               <w:rPr>
+                <w:kern w:val="2"/>
                 <w:sz w:val="18"/>
                 <w:szCs w:val="18"/>
+                <w14:ligatures w14:val="standardContextual"/>
               </w:rPr>
               <w:t xml:space="preserve"> </w:t>
             </w:r>
@@ -15993,6 +16103,7 @@
               <w:bottom w:val="single" w:sz="8" w:space="0" w:color="auto"/>
               <w:right w:val="single" w:sz="8" w:space="0" w:color="auto"/>
             </w:tcBorders>
+            <w:hideMark/>
           </w:tcPr>
           <w:p>
             <w:pPr>
@@ -16000,15 +16111,20 @@
               <w:autoSpaceDE w:val="0"/>
               <w:autoSpaceDN w:val="0"/>
               <w:adjustRightInd w:val="0"/>
-              <w:rPr>
+              <w:spacing w:line="256" w:lineRule="auto"/>
+              <w:rPr>
+                <w:kern w:val="2"/>
                 <w:sz w:val="18"/>
                 <w:szCs w:val="18"/>
+                <w14:ligatures w14:val="standardContextual"/>
               </w:rPr>
             </w:pPr>
             <w:r>
               <w:rPr>
+                <w:kern w:val="2"/>
                 <w:sz w:val="18"/>
                 <w:szCs w:val="18"/>
+                <w14:ligatures w14:val="standardContextual"/>
               </w:rPr>
               <w:t xml:space="preserve"> </w:t>
             </w:r>
@@ -16029,6 +16145,7 @@
               <w:right w:val="single" w:sz="8" w:space="0" w:color="auto"/>
             </w:tcBorders>
             <w:vAlign w:val="bottom"/>
+            <w:hideMark/>
           </w:tcPr>
           <w:p>
             <w:pPr>
@@ -16038,10 +16155,16 @@
               <w:adjustRightInd w:val="0"/>
               <w:spacing w:line="264" w:lineRule="exact"/>
               <w:jc w:val="center"/>
+              <w:rPr>
+                <w:kern w:val="2"/>
+                <w14:ligatures w14:val="standardContextual"/>
+              </w:rPr>
             </w:pPr>
             <w:r>
               <w:rPr>
                 <w:w w:val="99"/>
+                <w:kern w:val="2"/>
+                <w14:ligatures w14:val="standardContextual"/>
               </w:rPr>
               <w:t>1</w:t>
             </w:r>
@@ -16057,6 +16180,7 @@
               <w:right w:val="single" w:sz="8" w:space="0" w:color="auto"/>
             </w:tcBorders>
             <w:vAlign w:val="bottom"/>
+            <w:hideMark/>
           </w:tcPr>
           <w:p>
             <w:pPr>
@@ -16064,24 +16188,22 @@
               <w:autoSpaceDE w:val="0"/>
               <w:autoSpaceDN w:val="0"/>
               <w:adjustRightInd w:val="0"/>
-              <w:rPr>
+              <w:spacing w:line="256" w:lineRule="auto"/>
+              <w:rPr>
+                <w:kern w:val="2"/>
                 <w:sz w:val="18"/>
                 <w:szCs w:val="18"/>
+                <w14:ligatures w14:val="standardContextual"/>
               </w:rPr>
             </w:pPr>
             <w:r>
               <w:rPr>
+                <w:kern w:val="2"/>
                 <w:sz w:val="18"/>
                 <w:szCs w:val="18"/>
-              </w:rPr>
-              <w:t xml:space="preserve"> </w:t>
-            </w:r>
-            <w:r>
-              <w:rPr>
-                <w:sz w:val="18"/>
-                <w:szCs w:val="18"/>
-              </w:rPr>
-              <w:t xml:space="preserve">Press “Hide Info Boxes” </w:t>
+                <w14:ligatures w14:val="standardContextual"/>
+              </w:rPr>
+              <w:t xml:space="preserve"> Press “Hide Info Boxes” </w:t>
             </w:r>
           </w:p>
         </w:tc>
@@ -16095,6 +16217,7 @@
               <w:right w:val="single" w:sz="8" w:space="0" w:color="auto"/>
             </w:tcBorders>
             <w:vAlign w:val="bottom"/>
+            <w:hideMark/>
           </w:tcPr>
           <w:p>
             <w:pPr>
@@ -16102,15 +16225,20 @@
               <w:autoSpaceDE w:val="0"/>
               <w:autoSpaceDN w:val="0"/>
               <w:adjustRightInd w:val="0"/>
-              <w:rPr>
+              <w:spacing w:line="256" w:lineRule="auto"/>
+              <w:rPr>
+                <w:kern w:val="2"/>
                 <w:sz w:val="18"/>
                 <w:szCs w:val="18"/>
+                <w14:ligatures w14:val="standardContextual"/>
               </w:rPr>
             </w:pPr>
             <w:r>
               <w:rPr>
+                <w:kern w:val="2"/>
                 <w:sz w:val="18"/>
                 <w:szCs w:val="18"/>
+                <w14:ligatures w14:val="standardContextual"/>
               </w:rPr>
               <w:t>-</w:t>
             </w:r>
@@ -16125,6 +16253,7 @@
               <w:bottom w:val="single" w:sz="8" w:space="0" w:color="auto"/>
               <w:right w:val="single" w:sz="8" w:space="0" w:color="auto"/>
             </w:tcBorders>
+            <w:hideMark/>
           </w:tcPr>
           <w:p>
             <w:pPr>
@@ -16132,15 +16261,20 @@
               <w:autoSpaceDE w:val="0"/>
               <w:autoSpaceDN w:val="0"/>
               <w:adjustRightInd w:val="0"/>
-              <w:rPr>
+              <w:spacing w:line="256" w:lineRule="auto"/>
+              <w:rPr>
+                <w:kern w:val="2"/>
                 <w:sz w:val="18"/>
                 <w:szCs w:val="18"/>
+                <w14:ligatures w14:val="standardContextual"/>
               </w:rPr>
             </w:pPr>
             <w:r>
               <w:rPr>
+                <w:kern w:val="2"/>
                 <w:sz w:val="18"/>
                 <w:szCs w:val="18"/>
+                <w14:ligatures w14:val="standardContextual"/>
               </w:rPr>
               <w:t>The info boxes of every aircraft shall disappear.</w:t>
             </w:r>
@@ -16155,6 +16289,7 @@
               <w:bottom w:val="single" w:sz="8" w:space="0" w:color="auto"/>
               <w:right w:val="single" w:sz="8" w:space="0" w:color="auto"/>
             </w:tcBorders>
+            <w:hideMark/>
           </w:tcPr>
           <w:p>
             <w:pPr>
@@ -16162,38 +16297,22 @@
               <w:autoSpaceDE w:val="0"/>
               <w:autoSpaceDN w:val="0"/>
               <w:adjustRightInd w:val="0"/>
-              <w:rPr>
+              <w:spacing w:line="256" w:lineRule="auto"/>
+              <w:rPr>
+                <w:kern w:val="2"/>
                 <w:sz w:val="18"/>
                 <w:szCs w:val="18"/>
+                <w14:ligatures w14:val="standardContextual"/>
               </w:rPr>
             </w:pPr>
             <w:r>
               <w:rPr>
+                <w:kern w:val="2"/>
                 <w:sz w:val="18"/>
                 <w:szCs w:val="18"/>
-              </w:rPr>
-              <w:t xml:space="preserve"> </w:t>
-            </w:r>
-            <w:r>
-              <w:rPr>
-                <w:sz w:val="18"/>
-                <w:szCs w:val="18"/>
-              </w:rPr>
-              <w:t xml:space="preserve">Info boxes of every aircraft </w:t>
-            </w:r>
-            <w:r>
-              <w:rPr>
-                <w:sz w:val="18"/>
-                <w:szCs w:val="18"/>
-              </w:rPr>
-              <w:t>disappeared</w:t>
-            </w:r>
-            <w:r>
-              <w:rPr>
-                <w:sz w:val="18"/>
-                <w:szCs w:val="18"/>
-              </w:rPr>
-              <w:t>.</w:t>
+                <w14:ligatures w14:val="standardContextual"/>
+              </w:rPr>
+              <w:t xml:space="preserve"> Info boxes of every aircraft disappeared.</w:t>
             </w:r>
           </w:p>
         </w:tc>
@@ -16213,15 +16332,270 @@
               <w:autoSpaceDE w:val="0"/>
               <w:autoSpaceDN w:val="0"/>
               <w:adjustRightInd w:val="0"/>
-              <w:rPr>
+              <w:spacing w:line="256" w:lineRule="auto"/>
+              <w:rPr>
+                <w:kern w:val="2"/>
                 <w:sz w:val="18"/>
                 <w:szCs w:val="18"/>
+                <w14:ligatures w14:val="standardContextual"/>
+              </w:rPr>
+            </w:pPr>
+          </w:p>
+        </w:tc>
+        <w:tc>
+          <w:tcPr>
+            <w:tcW w:w="740" w:type="dxa"/>
+            <w:tcBorders>
+              <w:top w:val="nil"/>
+              <w:left w:val="nil"/>
+              <w:bottom w:val="single" w:sz="8" w:space="0" w:color="auto"/>
+              <w:right w:val="single" w:sz="8" w:space="0" w:color="auto"/>
+            </w:tcBorders>
+          </w:tcPr>
+          <w:p>
+            <w:pPr>
+              <w:widowControl w:val="0"/>
+              <w:autoSpaceDE w:val="0"/>
+              <w:autoSpaceDN w:val="0"/>
+              <w:adjustRightInd w:val="0"/>
+              <w:spacing w:line="256" w:lineRule="auto"/>
+              <w:rPr>
+                <w:kern w:val="2"/>
+                <w:sz w:val="18"/>
+                <w:szCs w:val="18"/>
+                <w14:ligatures w14:val="standardContextual"/>
+              </w:rPr>
+            </w:pPr>
+          </w:p>
+        </w:tc>
+      </w:tr>
+      <w:tr>
+        <w:trPr>
+          <w:trHeight w:val="266"/>
+        </w:trPr>
+        <w:tc>
+          <w:tcPr>
+            <w:tcW w:w="660" w:type="dxa"/>
+            <w:tcBorders>
+              <w:top w:val="nil"/>
+              <w:left w:val="single" w:sz="8" w:space="0" w:color="auto"/>
+              <w:bottom w:val="single" w:sz="8" w:space="0" w:color="auto"/>
+              <w:right w:val="single" w:sz="8" w:space="0" w:color="auto"/>
+            </w:tcBorders>
+            <w:vAlign w:val="bottom"/>
+            <w:hideMark/>
+          </w:tcPr>
+          <w:p>
+            <w:pPr>
+              <w:widowControl w:val="0"/>
+              <w:autoSpaceDE w:val="0"/>
+              <w:autoSpaceDN w:val="0"/>
+              <w:adjustRightInd w:val="0"/>
+              <w:spacing w:line="256" w:lineRule="auto"/>
+              <w:jc w:val="center"/>
+              <w:rPr>
+                <w:rFonts w:cstheme="minorBidi"/>
+                <w:b/>
+                <w:bCs/>
+                <w:kern w:val="2"/>
+                <w:sz w:val="18"/>
+                <w:szCs w:val="22"/>
+                <w:lang w:bidi="th-TH"/>
+                <w14:ligatures w14:val="standardContextual"/>
               </w:rPr>
             </w:pPr>
             <w:r>
               <w:rPr>
+                <w:rFonts w:cstheme="minorBidi"/>
+                <w:b/>
+                <w:bCs/>
+                <w:kern w:val="2"/>
+                <w:szCs w:val="32"/>
+                <w:lang w:bidi="th-TH"/>
+                <w14:ligatures w14:val="standardContextual"/>
+              </w:rPr>
+              <w:t>2</w:t>
+            </w:r>
+          </w:p>
+        </w:tc>
+        <w:tc>
+          <w:tcPr>
+            <w:tcW w:w="1660" w:type="dxa"/>
+            <w:tcBorders>
+              <w:top w:val="nil"/>
+              <w:left w:val="nil"/>
+              <w:bottom w:val="single" w:sz="8" w:space="0" w:color="auto"/>
+              <w:right w:val="single" w:sz="8" w:space="0" w:color="auto"/>
+            </w:tcBorders>
+            <w:vAlign w:val="bottom"/>
+            <w:hideMark/>
+          </w:tcPr>
+          <w:p>
+            <w:pPr>
+              <w:widowControl w:val="0"/>
+              <w:autoSpaceDE w:val="0"/>
+              <w:autoSpaceDN w:val="0"/>
+              <w:adjustRightInd w:val="0"/>
+              <w:spacing w:line="256" w:lineRule="auto"/>
+              <w:rPr>
+                <w:kern w:val="2"/>
                 <w:sz w:val="18"/>
                 <w:szCs w:val="18"/>
+                <w:cs/>
+                <w14:ligatures w14:val="standardContextual"/>
+              </w:rPr>
+            </w:pPr>
+            <w:r>
+              <w:rPr>
+                <w:kern w:val="2"/>
+                <w:sz w:val="18"/>
+                <w:szCs w:val="18"/>
+                <w14:ligatures w14:val="standardContextual"/>
+              </w:rPr>
+              <w:t xml:space="preserve"> Press “Show Info Boxes” </w:t>
+            </w:r>
+          </w:p>
+        </w:tc>
+        <w:tc>
+          <w:tcPr>
+            <w:tcW w:w="1710" w:type="dxa"/>
+            <w:tcBorders>
+              <w:top w:val="nil"/>
+              <w:left w:val="nil"/>
+              <w:bottom w:val="single" w:sz="8" w:space="0" w:color="auto"/>
+              <w:right w:val="single" w:sz="8" w:space="0" w:color="auto"/>
+            </w:tcBorders>
+            <w:vAlign w:val="bottom"/>
+            <w:hideMark/>
+          </w:tcPr>
+          <w:p>
+            <w:pPr>
+              <w:widowControl w:val="0"/>
+              <w:autoSpaceDE w:val="0"/>
+              <w:autoSpaceDN w:val="0"/>
+              <w:adjustRightInd w:val="0"/>
+              <w:spacing w:line="256" w:lineRule="auto"/>
+              <w:rPr>
+                <w:kern w:val="2"/>
+                <w:sz w:val="18"/>
+                <w:szCs w:val="18"/>
+                <w14:ligatures w14:val="standardContextual"/>
+              </w:rPr>
+            </w:pPr>
+            <w:r>
+              <w:rPr>
+                <w:kern w:val="2"/>
+                <w:sz w:val="18"/>
+                <w:szCs w:val="18"/>
+                <w14:ligatures w14:val="standardContextual"/>
+              </w:rPr>
+              <w:t>-</w:t>
+            </w:r>
+          </w:p>
+        </w:tc>
+        <w:tc>
+          <w:tcPr>
+            <w:tcW w:w="3530" w:type="dxa"/>
+            <w:tcBorders>
+              <w:top w:val="nil"/>
+              <w:left w:val="nil"/>
+              <w:bottom w:val="single" w:sz="8" w:space="0" w:color="auto"/>
+              <w:right w:val="single" w:sz="8" w:space="0" w:color="auto"/>
+            </w:tcBorders>
+            <w:hideMark/>
+          </w:tcPr>
+          <w:p>
+            <w:pPr>
+              <w:widowControl w:val="0"/>
+              <w:autoSpaceDE w:val="0"/>
+              <w:autoSpaceDN w:val="0"/>
+              <w:adjustRightInd w:val="0"/>
+              <w:spacing w:line="256" w:lineRule="auto"/>
+              <w:rPr>
+                <w:kern w:val="2"/>
+                <w:sz w:val="18"/>
+                <w:szCs w:val="18"/>
+                <w14:ligatures w14:val="standardContextual"/>
+              </w:rPr>
+            </w:pPr>
+            <w:r>
+              <w:rPr>
+                <w:kern w:val="2"/>
+                <w:sz w:val="18"/>
+                <w:szCs w:val="18"/>
+                <w14:ligatures w14:val="standardContextual"/>
+              </w:rPr>
+              <w:t>The info boxes of every aircraft shall appear.</w:t>
+            </w:r>
+          </w:p>
+        </w:tc>
+        <w:tc>
+          <w:tcPr>
+            <w:tcW w:w="2770" w:type="dxa"/>
+            <w:tcBorders>
+              <w:top w:val="nil"/>
+              <w:left w:val="nil"/>
+              <w:bottom w:val="single" w:sz="8" w:space="0" w:color="auto"/>
+              <w:right w:val="single" w:sz="8" w:space="0" w:color="auto"/>
+            </w:tcBorders>
+            <w:hideMark/>
+          </w:tcPr>
+          <w:p>
+            <w:pPr>
+              <w:widowControl w:val="0"/>
+              <w:autoSpaceDE w:val="0"/>
+              <w:autoSpaceDN w:val="0"/>
+              <w:adjustRightInd w:val="0"/>
+              <w:spacing w:line="256" w:lineRule="auto"/>
+              <w:rPr>
+                <w:kern w:val="2"/>
+                <w:sz w:val="18"/>
+                <w:szCs w:val="18"/>
+                <w14:ligatures w14:val="standardContextual"/>
+              </w:rPr>
+            </w:pPr>
+            <w:r>
+              <w:rPr>
+                <w:kern w:val="2"/>
+                <w:sz w:val="18"/>
+                <w:szCs w:val="18"/>
+                <w14:ligatures w14:val="standardContextual"/>
+              </w:rPr>
+              <w:t xml:space="preserve"> Info boxes of every aircraft appeared.</w:t>
+            </w:r>
+          </w:p>
+        </w:tc>
+        <w:tc>
+          <w:tcPr>
+            <w:tcW w:w="1980" w:type="dxa"/>
+            <w:tcBorders>
+              <w:top w:val="nil"/>
+              <w:left w:val="nil"/>
+              <w:bottom w:val="single" w:sz="8" w:space="0" w:color="auto"/>
+              <w:right w:val="single" w:sz="8" w:space="0" w:color="auto"/>
+            </w:tcBorders>
+            <w:hideMark/>
+          </w:tcPr>
+          <w:p>
+            <w:pPr>
+              <w:widowControl w:val="0"/>
+              <w:autoSpaceDE w:val="0"/>
+              <w:autoSpaceDN w:val="0"/>
+              <w:adjustRightInd w:val="0"/>
+              <w:spacing w:line="256" w:lineRule="auto"/>
+              <w:rPr>
+                <w:kern w:val="2"/>
+                <w:sz w:val="18"/>
+                <w:szCs w:val="18"/>
+                <w14:ligatures w14:val="standardContextual"/>
+              </w:rPr>
+            </w:pPr>
+            <w:r>
+              <w:rPr>
+                <w:kern w:val="2"/>
+                <w:sz w:val="18"/>
+                <w:szCs w:val="18"/>
+                <w14:ligatures w14:val="standardContextual"/>
               </w:rPr>
               <w:t>Pass</w:t>
             </w:r>
@@ -16243,9 +16617,12 @@
               <w:autoSpaceDE w:val="0"/>
               <w:autoSpaceDN w:val="0"/>
               <w:adjustRightInd w:val="0"/>
-              <w:rPr>
+              <w:spacing w:line="256" w:lineRule="auto"/>
+              <w:rPr>
+                <w:kern w:val="2"/>
                 <w:sz w:val="18"/>
                 <w:szCs w:val="18"/>
+                <w14:ligatures w14:val="standardContextual"/>
               </w:rPr>
             </w:pPr>
           </w:p>
@@ -16272,10 +16649,12 @@
               <w:autoSpaceDE w:val="0"/>
               <w:autoSpaceDN w:val="0"/>
               <w:adjustRightInd w:val="0"/>
-              <w:jc w:val="center"/>
-              <w:rPr>
+              <w:spacing w:line="256" w:lineRule="auto"/>
+              <w:rPr>
+                <w:kern w:val="2"/>
                 <w:sz w:val="18"/>
                 <w:szCs w:val="18"/>
+                <w14:ligatures w14:val="standardContextual"/>
               </w:rPr>
             </w:pPr>
           </w:p>
@@ -16297,9 +16676,12 @@
               <w:autoSpaceDE w:val="0"/>
               <w:autoSpaceDN w:val="0"/>
               <w:adjustRightInd w:val="0"/>
-              <w:rPr>
+              <w:spacing w:line="256" w:lineRule="auto"/>
+              <w:rPr>
+                <w:kern w:val="2"/>
                 <w:sz w:val="18"/>
                 <w:szCs w:val="18"/>
+                <w14:ligatures w14:val="standardContextual"/>
               </w:rPr>
             </w:pPr>
           </w:p>
@@ -16321,9 +16703,12 @@
               <w:autoSpaceDE w:val="0"/>
               <w:autoSpaceDN w:val="0"/>
               <w:adjustRightInd w:val="0"/>
-              <w:rPr>
+              <w:spacing w:line="256" w:lineRule="auto"/>
+              <w:rPr>
+                <w:kern w:val="2"/>
                 <w:sz w:val="18"/>
                 <w:szCs w:val="18"/>
+                <w14:ligatures w14:val="standardContextual"/>
               </w:rPr>
             </w:pPr>
           </w:p>
@@ -16344,9 +16729,12 @@
               <w:autoSpaceDE w:val="0"/>
               <w:autoSpaceDN w:val="0"/>
               <w:adjustRightInd w:val="0"/>
-              <w:rPr>
+              <w:spacing w:line="256" w:lineRule="auto"/>
+              <w:rPr>
+                <w:kern w:val="2"/>
                 <w:sz w:val="18"/>
                 <w:szCs w:val="18"/>
+                <w14:ligatures w14:val="standardContextual"/>
               </w:rPr>
             </w:pPr>
           </w:p>
@@ -16367,9 +16755,12 @@
               <w:autoSpaceDE w:val="0"/>
               <w:autoSpaceDN w:val="0"/>
               <w:adjustRightInd w:val="0"/>
-              <w:rPr>
+              <w:spacing w:line="256" w:lineRule="auto"/>
+              <w:rPr>
+                <w:kern w:val="2"/>
                 <w:sz w:val="18"/>
                 <w:szCs w:val="18"/>
+                <w14:ligatures w14:val="standardContextual"/>
               </w:rPr>
             </w:pPr>
           </w:p>
@@ -16390,9 +16781,12 @@
               <w:autoSpaceDE w:val="0"/>
               <w:autoSpaceDN w:val="0"/>
               <w:adjustRightInd w:val="0"/>
-              <w:rPr>
+              <w:spacing w:line="256" w:lineRule="auto"/>
+              <w:rPr>
+                <w:kern w:val="2"/>
                 <w:sz w:val="18"/>
                 <w:szCs w:val="18"/>
+                <w14:ligatures w14:val="standardContextual"/>
               </w:rPr>
             </w:pPr>
           </w:p>
@@ -16413,178 +16807,12 @@
               <w:autoSpaceDE w:val="0"/>
               <w:autoSpaceDN w:val="0"/>
               <w:adjustRightInd w:val="0"/>
-              <w:rPr>
+              <w:spacing w:line="256" w:lineRule="auto"/>
+              <w:rPr>
+                <w:kern w:val="2"/>
                 <w:sz w:val="18"/>
                 <w:szCs w:val="18"/>
-              </w:rPr>
-            </w:pPr>
-          </w:p>
-        </w:tc>
-      </w:tr>
-      <w:tr>
-        <w:trPr>
-          <w:trHeight w:val="266"/>
-        </w:trPr>
-        <w:tc>
-          <w:tcPr>
-            <w:tcW w:w="660" w:type="dxa"/>
-            <w:tcBorders>
-              <w:top w:val="nil"/>
-              <w:left w:val="single" w:sz="8" w:space="0" w:color="auto"/>
-              <w:bottom w:val="single" w:sz="8" w:space="0" w:color="auto"/>
-              <w:right w:val="single" w:sz="8" w:space="0" w:color="auto"/>
-            </w:tcBorders>
-            <w:vAlign w:val="bottom"/>
-          </w:tcPr>
-          <w:p>
-            <w:pPr>
-              <w:widowControl w:val="0"/>
-              <w:autoSpaceDE w:val="0"/>
-              <w:autoSpaceDN w:val="0"/>
-              <w:adjustRightInd w:val="0"/>
-              <w:rPr>
-                <w:sz w:val="18"/>
-                <w:szCs w:val="18"/>
-              </w:rPr>
-            </w:pPr>
-          </w:p>
-        </w:tc>
-        <w:tc>
-          <w:tcPr>
-            <w:tcW w:w="1660" w:type="dxa"/>
-            <w:tcBorders>
-              <w:top w:val="nil"/>
-              <w:left w:val="nil"/>
-              <w:bottom w:val="single" w:sz="8" w:space="0" w:color="auto"/>
-              <w:right w:val="single" w:sz="8" w:space="0" w:color="auto"/>
-            </w:tcBorders>
-            <w:vAlign w:val="bottom"/>
-          </w:tcPr>
-          <w:p>
-            <w:pPr>
-              <w:widowControl w:val="0"/>
-              <w:autoSpaceDE w:val="0"/>
-              <w:autoSpaceDN w:val="0"/>
-              <w:adjustRightInd w:val="0"/>
-              <w:rPr>
-                <w:sz w:val="18"/>
-                <w:szCs w:val="18"/>
-              </w:rPr>
-            </w:pPr>
-          </w:p>
-        </w:tc>
-        <w:tc>
-          <w:tcPr>
-            <w:tcW w:w="1710" w:type="dxa"/>
-            <w:tcBorders>
-              <w:top w:val="nil"/>
-              <w:left w:val="nil"/>
-              <w:bottom w:val="single" w:sz="8" w:space="0" w:color="auto"/>
-              <w:right w:val="single" w:sz="8" w:space="0" w:color="auto"/>
-            </w:tcBorders>
-            <w:vAlign w:val="bottom"/>
-          </w:tcPr>
-          <w:p>
-            <w:pPr>
-              <w:widowControl w:val="0"/>
-              <w:autoSpaceDE w:val="0"/>
-              <w:autoSpaceDN w:val="0"/>
-              <w:adjustRightInd w:val="0"/>
-              <w:rPr>
-                <w:sz w:val="18"/>
-                <w:szCs w:val="18"/>
-              </w:rPr>
-            </w:pPr>
-          </w:p>
-        </w:tc>
-        <w:tc>
-          <w:tcPr>
-            <w:tcW w:w="3530" w:type="dxa"/>
-            <w:tcBorders>
-              <w:top w:val="nil"/>
-              <w:left w:val="nil"/>
-              <w:bottom w:val="single" w:sz="8" w:space="0" w:color="auto"/>
-              <w:right w:val="single" w:sz="8" w:space="0" w:color="auto"/>
-            </w:tcBorders>
-          </w:tcPr>
-          <w:p>
-            <w:pPr>
-              <w:widowControl w:val="0"/>
-              <w:autoSpaceDE w:val="0"/>
-              <w:autoSpaceDN w:val="0"/>
-              <w:adjustRightInd w:val="0"/>
-              <w:rPr>
-                <w:sz w:val="18"/>
-                <w:szCs w:val="18"/>
-              </w:rPr>
-            </w:pPr>
-          </w:p>
-        </w:tc>
-        <w:tc>
-          <w:tcPr>
-            <w:tcW w:w="2770" w:type="dxa"/>
-            <w:tcBorders>
-              <w:top w:val="nil"/>
-              <w:left w:val="nil"/>
-              <w:bottom w:val="single" w:sz="8" w:space="0" w:color="auto"/>
-              <w:right w:val="single" w:sz="8" w:space="0" w:color="auto"/>
-            </w:tcBorders>
-          </w:tcPr>
-          <w:p>
-            <w:pPr>
-              <w:widowControl w:val="0"/>
-              <w:autoSpaceDE w:val="0"/>
-              <w:autoSpaceDN w:val="0"/>
-              <w:adjustRightInd w:val="0"/>
-              <w:rPr>
-                <w:sz w:val="18"/>
-                <w:szCs w:val="18"/>
-              </w:rPr>
-            </w:pPr>
-          </w:p>
-        </w:tc>
-        <w:tc>
-          <w:tcPr>
-            <w:tcW w:w="1980" w:type="dxa"/>
-            <w:tcBorders>
-              <w:top w:val="nil"/>
-              <w:left w:val="nil"/>
-              <w:bottom w:val="single" w:sz="8" w:space="0" w:color="auto"/>
-              <w:right w:val="single" w:sz="8" w:space="0" w:color="auto"/>
-            </w:tcBorders>
-          </w:tcPr>
-          <w:p>
-            <w:pPr>
-              <w:widowControl w:val="0"/>
-              <w:autoSpaceDE w:val="0"/>
-              <w:autoSpaceDN w:val="0"/>
-              <w:adjustRightInd w:val="0"/>
-              <w:rPr>
-                <w:sz w:val="18"/>
-                <w:szCs w:val="18"/>
-              </w:rPr>
-            </w:pPr>
-          </w:p>
-        </w:tc>
-        <w:tc>
-          <w:tcPr>
-            <w:tcW w:w="740" w:type="dxa"/>
-            <w:tcBorders>
-              <w:top w:val="nil"/>
-              <w:left w:val="nil"/>
-              <w:bottom w:val="single" w:sz="8" w:space="0" w:color="auto"/>
-              <w:right w:val="single" w:sz="8" w:space="0" w:color="auto"/>
-            </w:tcBorders>
-          </w:tcPr>
-          <w:p>
-            <w:pPr>
-              <w:widowControl w:val="0"/>
-              <w:autoSpaceDE w:val="0"/>
-              <w:autoSpaceDN w:val="0"/>
-              <w:adjustRightInd w:val="0"/>
-              <w:rPr>
-                <w:sz w:val="18"/>
-                <w:szCs w:val="18"/>
+                <w14:ligatures w14:val="standardContextual"/>
               </w:rPr>
             </w:pPr>
           </w:p>
@@ -16630,7 +16858,7 @@
         <mc:AlternateContent>
           <mc:Choice Requires="wps">
             <w:drawing>
-              <wp:anchor distT="0" distB="0" distL="114300" distR="114300" simplePos="0" relativeHeight="251686912" behindDoc="1" locked="0" layoutInCell="0" allowOverlap="1" wp14:anchorId="363B1ABF" wp14:editId="147DD26D">
+              <wp:anchor distT="0" distB="0" distL="114300" distR="114300" simplePos="0" relativeHeight="251717632" behindDoc="1" locked="0" layoutInCell="0" allowOverlap="1" wp14:anchorId="554F69E6" wp14:editId="08C0E948">
                 <wp:simplePos x="0" y="0"/>
                 <wp:positionH relativeFrom="column">
                   <wp:posOffset>-6350</wp:posOffset>
@@ -16641,7 +16869,7 @@
                 <wp:extent cx="8362950" cy="0"/>
                 <wp:effectExtent l="0" t="0" r="0" b="0"/>
                 <wp:wrapNone/>
-                <wp:docPr id="962877638" name="Line 11"/>
+                <wp:docPr id="1416187697" name="Straight Connector 40"/>
                 <wp:cNvGraphicFramePr>
                   <a:graphicFrameLocks xmlns:a="http://schemas.openxmlformats.org/drawingml/2006/main"/>
                 </wp:cNvGraphicFramePr>
@@ -16691,7 +16919,7 @@
           </mc:Choice>
           <mc:Fallback>
             <w:pict>
-              <v:line w14:anchorId="230431FD" id="Line 11" o:spid="_x0000_s1026" style="position:absolute;z-index:-251629568;visibility:visible;mso-wrap-style:square;mso-width-percent:0;mso-height-percent:0;mso-wrap-distance-left:9pt;mso-wrap-distance-top:0;mso-wrap-distance-right:9pt;mso-wrap-distance-bottom:0;mso-position-horizontal:absolute;mso-position-horizontal-relative:text;mso-position-vertical:absolute;mso-position-vertical-relative:text;mso-width-percent:0;mso-height-percent:0;mso-width-relative:page;mso-height-relative:page" from="-.5pt,-12.9pt" to="658pt,-12.9pt" o:gfxdata="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" o:allowincell="f" strokeweight=".16931mm"/>
+              <v:line w14:anchorId="65011CAB" id="Straight Connector 40" o:spid="_x0000_s1026" style="position:absolute;z-index:-251598848;visibility:visible;mso-wrap-style:square;mso-width-percent:0;mso-height-percent:0;mso-wrap-distance-left:9pt;mso-wrap-distance-top:0;mso-wrap-distance-right:9pt;mso-wrap-distance-bottom:0;mso-position-horizontal:absolute;mso-position-horizontal-relative:text;mso-position-vertical:absolute;mso-position-vertical-relative:text;mso-width-percent:0;mso-height-percent:0;mso-width-relative:page;mso-height-relative:page" from="-.5pt,-12.9pt" to="658pt,-12.9pt" o:gfxdata="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" o:allowincell="f" strokeweight=".16931mm"/>
             </w:pict>
           </mc:Fallback>
         </mc:AlternateContent>
@@ -16703,7 +16931,7 @@
         <mc:AlternateContent>
           <mc:Choice Requires="wps">
             <w:drawing>
-              <wp:anchor distT="0" distB="0" distL="114300" distR="114300" simplePos="0" relativeHeight="251687936" behindDoc="1" locked="0" layoutInCell="0" allowOverlap="1" wp14:anchorId="39FE6C8D" wp14:editId="7097259A">
+              <wp:anchor distT="0" distB="0" distL="114300" distR="114300" simplePos="0" relativeHeight="251718656" behindDoc="1" locked="0" layoutInCell="0" allowOverlap="1" wp14:anchorId="629E89CC" wp14:editId="6C605F89">
                 <wp:simplePos x="0" y="0"/>
                 <wp:positionH relativeFrom="column">
                   <wp:posOffset>-6350</wp:posOffset>
@@ -16712,9 +16940,9 @@
                   <wp:posOffset>-163830</wp:posOffset>
                 </wp:positionV>
                 <wp:extent cx="0" cy="707390"/>
-                <wp:effectExtent l="0" t="0" r="0" b="0"/>
+                <wp:effectExtent l="0" t="0" r="38100" b="35560"/>
                 <wp:wrapNone/>
-                <wp:docPr id="386601048" name="Line 12"/>
+                <wp:docPr id="129423757" name="Straight Connector 39"/>
                 <wp:cNvGraphicFramePr>
                   <a:graphicFrameLocks xmlns:a="http://schemas.openxmlformats.org/drawingml/2006/main"/>
                 </wp:cNvGraphicFramePr>
@@ -16764,7 +16992,7 @@
           </mc:Choice>
           <mc:Fallback>
             <w:pict>
-              <v:line w14:anchorId="752BB4F6" id="Line 12" o:spid="_x0000_s1026" style="position:absolute;z-index:-251628544;visibility:visible;mso-wrap-style:square;mso-width-percent:0;mso-height-percent:0;mso-wrap-distance-left:9pt;mso-wrap-distance-top:0;mso-wrap-distance-right:9pt;mso-wrap-distance-bottom:0;mso-position-horizontal:absolute;mso-position-horizontal-relative:text;mso-position-vertical:absolute;mso-position-vertical-relative:text;mso-width-percent:0;mso-height-percent:0;mso-width-relative:page;mso-height-relative:page" from="-.5pt,-12.9pt" to="-.5pt,42.8pt" o:gfxdata="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" o:allowincell="f" strokeweight=".48pt"/>
+              <v:line w14:anchorId="3E6FD974" id="Straight Connector 39" o:spid="_x0000_s1026" style="position:absolute;z-index:-251597824;visibility:visible;mso-wrap-style:square;mso-width-percent:0;mso-height-percent:0;mso-wrap-distance-left:9pt;mso-wrap-distance-top:0;mso-wrap-distance-right:9pt;mso-wrap-distance-bottom:0;mso-position-horizontal:absolute;mso-position-horizontal-relative:text;mso-position-vertical:absolute;mso-position-vertical-relative:text;mso-width-percent:0;mso-height-percent:0;mso-width-relative:page;mso-height-relative:page" from="-.5pt,-12.9pt" to="-.5pt,42.8pt" o:gfxdata="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" o:allowincell="f" strokeweight=".48pt"/>
             </w:pict>
           </mc:Fallback>
         </mc:AlternateContent>
@@ -16776,7 +17004,7 @@
         <mc:AlternateContent>
           <mc:Choice Requires="wps">
             <w:drawing>
-              <wp:anchor distT="0" distB="0" distL="114300" distR="114300" simplePos="0" relativeHeight="251688960" behindDoc="1" locked="0" layoutInCell="0" allowOverlap="1" wp14:anchorId="718A709D" wp14:editId="670F37FC">
+              <wp:anchor distT="0" distB="0" distL="114300" distR="114300" simplePos="0" relativeHeight="251719680" behindDoc="1" locked="0" layoutInCell="0" allowOverlap="1" wp14:anchorId="771950DD" wp14:editId="5C3C1A3A">
                 <wp:simplePos x="0" y="0"/>
                 <wp:positionH relativeFrom="column">
                   <wp:posOffset>8356600</wp:posOffset>
@@ -16785,9 +17013,9 @@
                   <wp:posOffset>-163830</wp:posOffset>
                 </wp:positionV>
                 <wp:extent cx="0" cy="707390"/>
-                <wp:effectExtent l="0" t="0" r="0" b="0"/>
+                <wp:effectExtent l="0" t="0" r="38100" b="35560"/>
                 <wp:wrapNone/>
-                <wp:docPr id="1194766078" name="Line 13"/>
+                <wp:docPr id="2014809443" name="Straight Connector 38"/>
                 <wp:cNvGraphicFramePr>
                   <a:graphicFrameLocks xmlns:a="http://schemas.openxmlformats.org/drawingml/2006/main"/>
                 </wp:cNvGraphicFramePr>
@@ -16837,7 +17065,7 @@
           </mc:Choice>
           <mc:Fallback>
             <w:pict>
-              <v:line w14:anchorId="7E08712B" id="Line 13" o:spid="_x0000_s1026" style="position:absolute;z-index:-251627520;visibility:visible;mso-wrap-style:square;mso-width-percent:0;mso-height-percent:0;mso-wrap-distance-left:9pt;mso-wrap-distance-top:0;mso-wrap-distance-right:9pt;mso-wrap-distance-bottom:0;mso-position-horizontal:absolute;mso-position-horizontal-relative:text;mso-position-vertical:absolute;mso-position-vertical-relative:text;mso-width-percent:0;mso-height-percent:0;mso-width-relative:page;mso-height-relative:page" from="658pt,-12.9pt" to="658pt,42.8pt" o:gfxdata="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" o:allowincell="f" strokeweight=".16931mm"/>
+              <v:line w14:anchorId="43CC4986" id="Straight Connector 38" o:spid="_x0000_s1026" style="position:absolute;z-index:-251596800;visibility:visible;mso-wrap-style:square;mso-width-percent:0;mso-height-percent:0;mso-wrap-distance-left:9pt;mso-wrap-distance-top:0;mso-wrap-distance-right:9pt;mso-wrap-distance-bottom:0;mso-position-horizontal:absolute;mso-position-horizontal-relative:text;mso-position-vertical:absolute;mso-position-vertical-relative:text;mso-width-percent:0;mso-height-percent:0;mso-width-relative:page;mso-height-relative:page" from="658pt,-12.9pt" to="658pt,42.8pt" o:gfxdata="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" o:allowincell="f" strokeweight=".16931mm"/>
             </w:pict>
           </mc:Fallback>
         </mc:AlternateContent>
@@ -16849,7 +17077,7 @@
         <mc:AlternateContent>
           <mc:Choice Requires="wps">
             <w:drawing>
-              <wp:anchor distT="0" distB="0" distL="114300" distR="114300" simplePos="0" relativeHeight="251689984" behindDoc="1" locked="0" layoutInCell="0" allowOverlap="1" wp14:anchorId="4DE3AF9D" wp14:editId="32D4F78C">
+              <wp:anchor distT="0" distB="0" distL="114300" distR="114300" simplePos="0" relativeHeight="251720704" behindDoc="1" locked="0" layoutInCell="0" allowOverlap="1" wp14:anchorId="214034DC" wp14:editId="3A7D68F8">
                 <wp:simplePos x="0" y="0"/>
                 <wp:positionH relativeFrom="column">
                   <wp:posOffset>-6350</wp:posOffset>
@@ -16860,7 +17088,7 @@
                 <wp:extent cx="8362950" cy="0"/>
                 <wp:effectExtent l="0" t="0" r="0" b="0"/>
                 <wp:wrapNone/>
-                <wp:docPr id="1054637960" name="Line 14"/>
+                <wp:docPr id="2142745048" name="Straight Connector 37"/>
                 <wp:cNvGraphicFramePr>
                   <a:graphicFrameLocks xmlns:a="http://schemas.openxmlformats.org/drawingml/2006/main"/>
                 </wp:cNvGraphicFramePr>
@@ -16910,2152 +17138,7 @@
           </mc:Choice>
           <mc:Fallback>
             <w:pict>
-              <v:line w14:anchorId="7EE0D919" id="Line 14" o:spid="_x0000_s1026" style="position:absolute;z-index:-251626496;visibility:visible;mso-wrap-style:square;mso-width-percent:0;mso-height-percent:0;mso-wrap-distance-left:9pt;mso-wrap-distance-top:0;mso-wrap-distance-right:9pt;mso-wrap-distance-bottom:0;mso-position-horizontal:absolute;mso-position-horizontal-relative:text;mso-position-vertical:absolute;mso-position-vertical-relative:text;mso-width-percent:0;mso-height-percent:0;mso-width-relative:page;mso-height-relative:page" from="-.5pt,42.8pt" to="658pt,42.8pt" o:gfxdata="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" o:allowincell="f" strokeweight=".16931mm"/>
-            </w:pict>
-          </mc:Fallback>
-        </mc:AlternateContent>
-      </w:r>
-      <w:r>
-        <w:tab/>
-      </w:r>
-      <w:r>
-        <w:t>All info boxes disappeared.</w:t>
-      </w:r>
-    </w:p>
-    <w:p/>
-    <w:p/>
-    <w:p/>
-    <w:p/>
-    <w:p/>
-    <w:p/>
-    <w:p/>
-    <w:p/>
-    <w:p/>
-    <w:p/>
-    <w:p/>
-    <w:tbl>
-      <w:tblPr>
-        <w:tblW w:w="0" w:type="auto"/>
-        <w:tblInd w:w="40" w:type="dxa"/>
-        <w:tblLayout w:type="fixed"/>
-        <w:tblCellMar>
-          <w:left w:w="0" w:type="dxa"/>
-          <w:right w:w="0" w:type="dxa"/>
-        </w:tblCellMar>
-        <w:tblLook w:val="0000" w:firstRow="0" w:lastRow="0" w:firstColumn="0" w:lastColumn="0" w:noHBand="0" w:noVBand="0"/>
-      </w:tblPr>
-      <w:tblGrid>
-        <w:gridCol w:w="6551"/>
-        <w:gridCol w:w="6429"/>
-      </w:tblGrid>
-      <w:tr>
-        <w:trPr>
-          <w:trHeight w:val="443"/>
-        </w:trPr>
-        <w:tc>
-          <w:tcPr>
-            <w:tcW w:w="12980" w:type="dxa"/>
-            <w:gridSpan w:val="2"/>
-            <w:tcBorders>
-              <w:top w:val="nil"/>
-              <w:left w:val="nil"/>
-              <w:bottom w:val="nil"/>
-              <w:right w:val="nil"/>
-            </w:tcBorders>
-            <w:vAlign w:val="bottom"/>
-          </w:tcPr>
-          <w:p>
-            <w:pPr>
-              <w:widowControl w:val="0"/>
-              <w:autoSpaceDE w:val="0"/>
-              <w:autoSpaceDN w:val="0"/>
-              <w:adjustRightInd w:val="0"/>
-              <w:jc w:val="both"/>
-              <w:rPr>
-                <w:sz w:val="40"/>
-                <w:szCs w:val="40"/>
-              </w:rPr>
-            </w:pPr>
-            <w:r>
-              <w:rPr>
-                <w:b/>
-                <w:bCs/>
-                <w:sz w:val="28"/>
-                <w:szCs w:val="28"/>
-              </w:rPr>
-              <w:t xml:space="preserve">Project </w:t>
-            </w:r>
-            <w:r>
-              <w:rPr>
-                <w:b/>
-                <w:bCs/>
-                <w:sz w:val="28"/>
-                <w:szCs w:val="28"/>
-              </w:rPr>
-              <w:t>N</w:t>
-            </w:r>
-            <w:r>
-              <w:rPr>
-                <w:b/>
-                <w:bCs/>
-                <w:sz w:val="28"/>
-                <w:szCs w:val="28"/>
-              </w:rPr>
-              <w:t>ame:</w:t>
-            </w:r>
-            <w:r>
-              <w:rPr>
-                <w:b/>
-                <w:bCs/>
-                <w:sz w:val="28"/>
-                <w:szCs w:val="28"/>
-              </w:rPr>
-              <w:t xml:space="preserve"> </w:t>
-            </w:r>
-            <w:r>
-              <w:rPr>
-                <w:sz w:val="28"/>
-                <w:szCs w:val="28"/>
-              </w:rPr>
-              <w:t>SAATM</w:t>
-            </w:r>
-          </w:p>
-        </w:tc>
-      </w:tr>
-      <w:tr>
-        <w:trPr>
-          <w:trHeight w:val="551"/>
-        </w:trPr>
-        <w:tc>
-          <w:tcPr>
-            <w:tcW w:w="12980" w:type="dxa"/>
-            <w:gridSpan w:val="2"/>
-            <w:tcBorders>
-              <w:top w:val="nil"/>
-              <w:left w:val="nil"/>
-              <w:bottom w:val="nil"/>
-              <w:right w:val="nil"/>
-            </w:tcBorders>
-            <w:vAlign w:val="bottom"/>
-          </w:tcPr>
-          <w:p>
-            <w:pPr>
-              <w:widowControl w:val="0"/>
-              <w:autoSpaceDE w:val="0"/>
-              <w:autoSpaceDN w:val="0"/>
-              <w:adjustRightInd w:val="0"/>
-              <w:jc w:val="center"/>
-              <w:rPr>
-                <w:b/>
-                <w:bCs/>
-                <w:sz w:val="40"/>
-                <w:szCs w:val="40"/>
-              </w:rPr>
-            </w:pPr>
-            <w:r>
-              <w:rPr>
-                <w:b/>
-                <w:bCs/>
-                <w:sz w:val="40"/>
-                <w:szCs w:val="40"/>
-              </w:rPr>
-              <w:t>SAATM-3-</w:t>
-            </w:r>
-            <w:r>
-              <w:rPr>
-                <w:b/>
-                <w:bCs/>
-                <w:sz w:val="40"/>
-                <w:szCs w:val="40"/>
-              </w:rPr>
-              <w:t>2</w:t>
-            </w:r>
-          </w:p>
-          <w:p>
-            <w:pPr>
-              <w:widowControl w:val="0"/>
-              <w:autoSpaceDE w:val="0"/>
-              <w:autoSpaceDN w:val="0"/>
-              <w:adjustRightInd w:val="0"/>
-              <w:ind w:left="4200"/>
-              <w:jc w:val="both"/>
-            </w:pPr>
-          </w:p>
-        </w:tc>
-      </w:tr>
-      <w:tr>
-        <w:trPr>
-          <w:trHeight w:val="586"/>
-        </w:trPr>
-        <w:tc>
-          <w:tcPr>
-            <w:tcW w:w="6551" w:type="dxa"/>
-            <w:tcBorders>
-              <w:top w:val="nil"/>
-              <w:left w:val="single" w:sz="8" w:space="0" w:color="auto"/>
-              <w:bottom w:val="nil"/>
-              <w:right w:val="nil"/>
-            </w:tcBorders>
-            <w:vAlign w:val="bottom"/>
-          </w:tcPr>
-          <w:p>
-            <w:pPr>
-              <w:widowControl w:val="0"/>
-              <w:autoSpaceDE w:val="0"/>
-              <w:autoSpaceDN w:val="0"/>
-              <w:adjustRightInd w:val="0"/>
-              <w:ind w:left="120"/>
-            </w:pPr>
-            <w:r>
-              <w:rPr>
-                <w:b/>
-                <w:bCs/>
-              </w:rPr>
-              <w:t xml:space="preserve">Test Case ID: </w:t>
-            </w:r>
-            <w:r>
-              <w:rPr>
-                <w:bCs/>
-                <w:color w:val="008000"/>
-              </w:rPr>
-              <w:t>SAATM-3-2</w:t>
-            </w:r>
-          </w:p>
-        </w:tc>
-        <w:tc>
-          <w:tcPr>
-            <w:tcW w:w="6429" w:type="dxa"/>
-            <w:tcBorders>
-              <w:top w:val="nil"/>
-              <w:left w:val="nil"/>
-              <w:bottom w:val="nil"/>
-              <w:right w:val="nil"/>
-            </w:tcBorders>
-            <w:vAlign w:val="bottom"/>
-          </w:tcPr>
-          <w:p>
-            <w:pPr>
-              <w:widowControl w:val="0"/>
-              <w:autoSpaceDE w:val="0"/>
-              <w:autoSpaceDN w:val="0"/>
-              <w:adjustRightInd w:val="0"/>
-              <w:jc w:val="both"/>
-            </w:pPr>
-            <w:r>
-              <w:rPr>
-                <w:b/>
-              </w:rPr>
-              <w:t>Test Designed by:</w:t>
-            </w:r>
-            <w:r>
-              <w:rPr>
-                <w:b/>
-              </w:rPr>
-              <w:t xml:space="preserve"> </w:t>
-            </w:r>
-            <w:r>
-              <w:rPr>
-                <w:color w:val="008000"/>
-              </w:rPr>
-              <w:t>Bhurinat Kanchanasuwan</w:t>
-            </w:r>
-          </w:p>
-        </w:tc>
-      </w:tr>
-      <w:tr>
-        <w:trPr>
-          <w:trHeight w:val="420"/>
-        </w:trPr>
-        <w:tc>
-          <w:tcPr>
-            <w:tcW w:w="6551" w:type="dxa"/>
-            <w:tcBorders>
-              <w:top w:val="nil"/>
-              <w:left w:val="single" w:sz="8" w:space="0" w:color="auto"/>
-              <w:bottom w:val="nil"/>
-              <w:right w:val="nil"/>
-            </w:tcBorders>
-            <w:vAlign w:val="bottom"/>
-          </w:tcPr>
-          <w:p>
-            <w:pPr>
-              <w:widowControl w:val="0"/>
-              <w:autoSpaceDE w:val="0"/>
-              <w:autoSpaceDN w:val="0"/>
-              <w:adjustRightInd w:val="0"/>
-              <w:ind w:left="120"/>
-              <w:rPr>
-                <w:rFonts w:cstheme="minorBidi"/>
-                <w:szCs w:val="30"/>
-                <w:lang w:bidi="th-TH"/>
-              </w:rPr>
-            </w:pPr>
-            <w:r>
-              <w:rPr>
-                <w:b/>
-                <w:bCs/>
-              </w:rPr>
-              <w:t xml:space="preserve">Test Priority </w:t>
-            </w:r>
-            <w:r>
-              <w:rPr>
-                <w:b/>
-              </w:rPr>
-              <w:t>(Low/Medium/High):</w:t>
-            </w:r>
-            <w:r>
-              <w:rPr>
-                <w:b/>
-              </w:rPr>
-              <w:t xml:space="preserve"> </w:t>
-            </w:r>
-            <w:r>
-              <w:rPr>
-                <w:rFonts w:cstheme="minorBidi"/>
-                <w:color w:val="008000"/>
-                <w:szCs w:val="30"/>
-                <w:lang w:bidi="th-TH"/>
-              </w:rPr>
-              <w:t>Medium</w:t>
-            </w:r>
-          </w:p>
-        </w:tc>
-        <w:tc>
-          <w:tcPr>
-            <w:tcW w:w="6429" w:type="dxa"/>
-            <w:tcBorders>
-              <w:top w:val="nil"/>
-              <w:left w:val="nil"/>
-              <w:bottom w:val="nil"/>
-              <w:right w:val="nil"/>
-            </w:tcBorders>
-            <w:vAlign w:val="bottom"/>
-          </w:tcPr>
-          <w:p>
-            <w:pPr>
-              <w:widowControl w:val="0"/>
-              <w:autoSpaceDE w:val="0"/>
-              <w:autoSpaceDN w:val="0"/>
-              <w:adjustRightInd w:val="0"/>
-            </w:pPr>
-            <w:r>
-              <w:rPr>
-                <w:b/>
-              </w:rPr>
-              <w:t>Test Designed date:</w:t>
-            </w:r>
-            <w:r>
-              <w:rPr>
-                <w:b/>
-              </w:rPr>
-              <w:t xml:space="preserve"> </w:t>
-            </w:r>
-            <w:r>
-              <w:rPr>
-                <w:color w:val="008000"/>
-              </w:rPr>
-              <w:t>13 November 2025</w:t>
-            </w:r>
-          </w:p>
-        </w:tc>
-      </w:tr>
-      <w:tr>
-        <w:trPr>
-          <w:trHeight w:val="419"/>
-        </w:trPr>
-        <w:tc>
-          <w:tcPr>
-            <w:tcW w:w="6551" w:type="dxa"/>
-            <w:tcBorders>
-              <w:top w:val="nil"/>
-              <w:left w:val="single" w:sz="8" w:space="0" w:color="auto"/>
-              <w:bottom w:val="nil"/>
-              <w:right w:val="nil"/>
-            </w:tcBorders>
-            <w:vAlign w:val="bottom"/>
-          </w:tcPr>
-          <w:p>
-            <w:pPr>
-              <w:widowControl w:val="0"/>
-              <w:autoSpaceDE w:val="0"/>
-              <w:autoSpaceDN w:val="0"/>
-              <w:adjustRightInd w:val="0"/>
-              <w:ind w:left="120"/>
-            </w:pPr>
-            <w:r>
-              <w:rPr>
-                <w:b/>
-                <w:bCs/>
-              </w:rPr>
-              <w:t xml:space="preserve">Module Name: </w:t>
-            </w:r>
-            <w:r>
-              <w:rPr>
-                <w:bCs/>
-                <w:color w:val="008000"/>
-              </w:rPr>
-              <w:t>Info Boxes</w:t>
-            </w:r>
-          </w:p>
-        </w:tc>
-        <w:tc>
-          <w:tcPr>
-            <w:tcW w:w="6429" w:type="dxa"/>
-            <w:tcBorders>
-              <w:top w:val="nil"/>
-              <w:left w:val="nil"/>
-              <w:bottom w:val="nil"/>
-              <w:right w:val="nil"/>
-            </w:tcBorders>
-            <w:vAlign w:val="bottom"/>
-          </w:tcPr>
-          <w:p>
-            <w:pPr>
-              <w:widowControl w:val="0"/>
-              <w:autoSpaceDE w:val="0"/>
-              <w:autoSpaceDN w:val="0"/>
-              <w:adjustRightInd w:val="0"/>
-            </w:pPr>
-            <w:r>
-              <w:rPr>
-                <w:b/>
-              </w:rPr>
-              <w:t>Test Executed by:</w:t>
-            </w:r>
-            <w:r>
-              <w:rPr>
-                <w:b/>
-              </w:rPr>
-              <w:t xml:space="preserve"> </w:t>
-            </w:r>
-            <w:r>
-              <w:rPr>
-                <w:color w:val="008000"/>
-              </w:rPr>
-              <w:t>Bhurinat Kanchanasuwan</w:t>
-            </w:r>
-          </w:p>
-        </w:tc>
-      </w:tr>
-      <w:tr>
-        <w:trPr>
-          <w:trHeight w:val="420"/>
-        </w:trPr>
-        <w:tc>
-          <w:tcPr>
-            <w:tcW w:w="6551" w:type="dxa"/>
-            <w:tcBorders>
-              <w:top w:val="nil"/>
-              <w:left w:val="single" w:sz="8" w:space="0" w:color="auto"/>
-              <w:bottom w:val="nil"/>
-              <w:right w:val="nil"/>
-            </w:tcBorders>
-            <w:vAlign w:val="bottom"/>
-          </w:tcPr>
-          <w:p>
-            <w:pPr>
-              <w:widowControl w:val="0"/>
-              <w:autoSpaceDE w:val="0"/>
-              <w:autoSpaceDN w:val="0"/>
-              <w:adjustRightInd w:val="0"/>
-              <w:ind w:left="120"/>
-            </w:pPr>
-            <w:r>
-              <w:rPr>
-                <w:b/>
-                <w:bCs/>
-              </w:rPr>
-              <w:t xml:space="preserve">Test Title: </w:t>
-            </w:r>
-            <w:r>
-              <w:rPr>
-                <w:color w:val="3A7C22" w:themeColor="accent6" w:themeShade="BF"/>
-              </w:rPr>
-              <w:t>Show</w:t>
-            </w:r>
-            <w:r>
-              <w:rPr>
-                <w:bCs/>
-                <w:color w:val="008000"/>
-              </w:rPr>
-              <w:t xml:space="preserve"> info boxes.</w:t>
-            </w:r>
-          </w:p>
-        </w:tc>
-        <w:tc>
-          <w:tcPr>
-            <w:tcW w:w="6429" w:type="dxa"/>
-            <w:tcBorders>
-              <w:top w:val="nil"/>
-              <w:left w:val="nil"/>
-              <w:bottom w:val="nil"/>
-              <w:right w:val="nil"/>
-            </w:tcBorders>
-            <w:vAlign w:val="bottom"/>
-          </w:tcPr>
-          <w:p>
-            <w:pPr>
-              <w:widowControl w:val="0"/>
-              <w:autoSpaceDE w:val="0"/>
-              <w:autoSpaceDN w:val="0"/>
-              <w:adjustRightInd w:val="0"/>
-            </w:pPr>
-            <w:r>
-              <w:rPr>
-                <w:b/>
-              </w:rPr>
-              <w:t>Test Execution date:</w:t>
-            </w:r>
-            <w:r>
-              <w:rPr>
-                <w:b/>
-              </w:rPr>
-              <w:t xml:space="preserve"> </w:t>
-            </w:r>
-            <w:r>
-              <w:rPr>
-                <w:color w:val="008000"/>
-              </w:rPr>
-              <w:t>25 November 2025</w:t>
-            </w:r>
-          </w:p>
-        </w:tc>
-      </w:tr>
-      <w:tr>
-        <w:trPr>
-          <w:trHeight w:val="420"/>
-        </w:trPr>
-        <w:tc>
-          <w:tcPr>
-            <w:tcW w:w="6551" w:type="dxa"/>
-            <w:tcBorders>
-              <w:top w:val="nil"/>
-              <w:left w:val="single" w:sz="8" w:space="0" w:color="auto"/>
-              <w:bottom w:val="nil"/>
-              <w:right w:val="nil"/>
-            </w:tcBorders>
-            <w:vAlign w:val="bottom"/>
-          </w:tcPr>
-          <w:p>
-            <w:pPr>
-              <w:widowControl w:val="0"/>
-              <w:autoSpaceDE w:val="0"/>
-              <w:autoSpaceDN w:val="0"/>
-              <w:adjustRightInd w:val="0"/>
-              <w:ind w:left="120"/>
-            </w:pPr>
-            <w:r>
-              <w:rPr>
-                <w:b/>
-                <w:bCs/>
-              </w:rPr>
-              <w:t xml:space="preserve">Description: </w:t>
-            </w:r>
-            <w:r>
-              <w:rPr>
-                <w:bCs/>
-                <w:color w:val="008000"/>
-              </w:rPr>
-              <w:t>Test whether our software can show the info boxes.</w:t>
-            </w:r>
-          </w:p>
-        </w:tc>
-        <w:tc>
-          <w:tcPr>
-            <w:tcW w:w="6429" w:type="dxa"/>
-            <w:tcBorders>
-              <w:top w:val="nil"/>
-              <w:left w:val="nil"/>
-              <w:bottom w:val="nil"/>
-              <w:right w:val="nil"/>
-            </w:tcBorders>
-            <w:vAlign w:val="bottom"/>
-          </w:tcPr>
-          <w:p>
-            <w:pPr>
-              <w:widowControl w:val="0"/>
-              <w:autoSpaceDE w:val="0"/>
-              <w:autoSpaceDN w:val="0"/>
-              <w:adjustRightInd w:val="0"/>
-            </w:pPr>
-          </w:p>
-        </w:tc>
-      </w:tr>
-      <w:tr>
-        <w:trPr>
-          <w:trHeight w:val="387"/>
-        </w:trPr>
-        <w:tc>
-          <w:tcPr>
-            <w:tcW w:w="6551" w:type="dxa"/>
-            <w:tcBorders>
-              <w:top w:val="nil"/>
-              <w:left w:val="single" w:sz="8" w:space="0" w:color="auto"/>
-              <w:bottom w:val="single" w:sz="8" w:space="0" w:color="auto"/>
-              <w:right w:val="nil"/>
-            </w:tcBorders>
-            <w:vAlign w:val="bottom"/>
-          </w:tcPr>
-          <w:p>
-            <w:pPr>
-              <w:widowControl w:val="0"/>
-              <w:autoSpaceDE w:val="0"/>
-              <w:autoSpaceDN w:val="0"/>
-              <w:adjustRightInd w:val="0"/>
-            </w:pPr>
-          </w:p>
-        </w:tc>
-        <w:tc>
-          <w:tcPr>
-            <w:tcW w:w="6429" w:type="dxa"/>
-            <w:tcBorders>
-              <w:top w:val="nil"/>
-              <w:left w:val="nil"/>
-              <w:bottom w:val="single" w:sz="8" w:space="0" w:color="auto"/>
-              <w:right w:val="nil"/>
-            </w:tcBorders>
-            <w:vAlign w:val="bottom"/>
-          </w:tcPr>
-          <w:p>
-            <w:pPr>
-              <w:widowControl w:val="0"/>
-              <w:autoSpaceDE w:val="0"/>
-              <w:autoSpaceDN w:val="0"/>
-              <w:adjustRightInd w:val="0"/>
-            </w:pPr>
-          </w:p>
-        </w:tc>
-      </w:tr>
-      <w:tr>
-        <w:trPr>
-          <w:trHeight w:val="270"/>
-        </w:trPr>
-        <w:tc>
-          <w:tcPr>
-            <w:tcW w:w="6551" w:type="dxa"/>
-            <w:tcBorders>
-              <w:top w:val="nil"/>
-              <w:left w:val="nil"/>
-              <w:bottom w:val="single" w:sz="8" w:space="0" w:color="auto"/>
-              <w:right w:val="nil"/>
-            </w:tcBorders>
-            <w:vAlign w:val="bottom"/>
-          </w:tcPr>
-          <w:p>
-            <w:pPr>
-              <w:widowControl w:val="0"/>
-              <w:autoSpaceDE w:val="0"/>
-              <w:autoSpaceDN w:val="0"/>
-              <w:adjustRightInd w:val="0"/>
-              <w:rPr>
-                <w:sz w:val="18"/>
-                <w:szCs w:val="18"/>
-              </w:rPr>
-            </w:pPr>
-          </w:p>
-        </w:tc>
-        <w:tc>
-          <w:tcPr>
-            <w:tcW w:w="6429" w:type="dxa"/>
-            <w:tcBorders>
-              <w:top w:val="nil"/>
-              <w:left w:val="nil"/>
-              <w:bottom w:val="single" w:sz="8" w:space="0" w:color="auto"/>
-              <w:right w:val="nil"/>
-            </w:tcBorders>
-            <w:vAlign w:val="bottom"/>
-          </w:tcPr>
-          <w:p>
-            <w:pPr>
-              <w:widowControl w:val="0"/>
-              <w:autoSpaceDE w:val="0"/>
-              <w:autoSpaceDN w:val="0"/>
-              <w:adjustRightInd w:val="0"/>
-              <w:rPr>
-                <w:sz w:val="18"/>
-                <w:szCs w:val="18"/>
-              </w:rPr>
-            </w:pPr>
-          </w:p>
-        </w:tc>
-      </w:tr>
-      <w:tr>
-        <w:trPr>
-          <w:trHeight w:val="322"/>
-        </w:trPr>
-        <w:tc>
-          <w:tcPr>
-            <w:tcW w:w="12980" w:type="dxa"/>
-            <w:gridSpan w:val="2"/>
-            <w:tcBorders>
-              <w:top w:val="nil"/>
-              <w:left w:val="single" w:sz="8" w:space="0" w:color="auto"/>
-              <w:bottom w:val="nil"/>
-              <w:right w:val="nil"/>
-            </w:tcBorders>
-            <w:vAlign w:val="bottom"/>
-          </w:tcPr>
-          <w:p>
-            <w:pPr>
-              <w:widowControl w:val="0"/>
-              <w:autoSpaceDE w:val="0"/>
-              <w:autoSpaceDN w:val="0"/>
-              <w:adjustRightInd w:val="0"/>
-              <w:rPr>
-                <w:sz w:val="21"/>
-                <w:szCs w:val="21"/>
-              </w:rPr>
-            </w:pPr>
-            <w:r>
-              <w:rPr>
-                <w:b/>
-                <w:bCs/>
-              </w:rPr>
-              <w:t xml:space="preserve">Pre-conditions: </w:t>
-            </w:r>
-            <w:r>
-              <w:rPr>
-                <w:bCs/>
-              </w:rPr>
-              <w:t>Aircraft position appeared on the screen and info boxes hide.</w:t>
-            </w:r>
-          </w:p>
-        </w:tc>
-      </w:tr>
-      <w:tr>
-        <w:trPr>
-          <w:trHeight w:val="282"/>
-        </w:trPr>
-        <w:tc>
-          <w:tcPr>
-            <w:tcW w:w="12980" w:type="dxa"/>
-            <w:gridSpan w:val="2"/>
-            <w:tcBorders>
-              <w:top w:val="nil"/>
-              <w:left w:val="single" w:sz="8" w:space="0" w:color="auto"/>
-              <w:bottom w:val="single" w:sz="8" w:space="0" w:color="auto"/>
-              <w:right w:val="nil"/>
-            </w:tcBorders>
-            <w:vAlign w:val="bottom"/>
-          </w:tcPr>
-          <w:p>
-            <w:pPr>
-              <w:widowControl w:val="0"/>
-              <w:autoSpaceDE w:val="0"/>
-              <w:autoSpaceDN w:val="0"/>
-              <w:adjustRightInd w:val="0"/>
-              <w:rPr>
-                <w:bCs/>
-              </w:rPr>
-            </w:pPr>
-            <w:r>
-              <w:rPr>
-                <w:b/>
-              </w:rPr>
-              <w:t>Dependencies:</w:t>
-            </w:r>
-            <w:r>
-              <w:rPr>
-                <w:b/>
-              </w:rPr>
-              <w:t xml:space="preserve"> </w:t>
-            </w:r>
-            <w:proofErr w:type="spellStart"/>
-            <w:r>
-              <w:rPr>
-                <w:bCs/>
-              </w:rPr>
-              <w:t>ADSB.lol</w:t>
-            </w:r>
-            <w:proofErr w:type="spellEnd"/>
-            <w:r>
-              <w:rPr>
-                <w:bCs/>
-              </w:rPr>
-              <w:t xml:space="preserve"> </w:t>
-            </w:r>
-            <w:proofErr w:type="spellStart"/>
-            <w:r>
-              <w:rPr>
-                <w:bCs/>
-              </w:rPr>
-              <w:t>api</w:t>
-            </w:r>
-            <w:proofErr w:type="spellEnd"/>
-          </w:p>
-        </w:tc>
-      </w:tr>
-    </w:tbl>
-    <w:p>
-      <w:pPr>
-        <w:widowControl w:val="0"/>
-        <w:autoSpaceDE w:val="0"/>
-        <w:autoSpaceDN w:val="0"/>
-        <w:adjustRightInd w:val="0"/>
-        <w:spacing w:line="200" w:lineRule="exact"/>
-      </w:pPr>
-    </w:p>
-    <w:p>
-      <w:pPr>
-        <w:widowControl w:val="0"/>
-        <w:autoSpaceDE w:val="0"/>
-        <w:autoSpaceDN w:val="0"/>
-        <w:adjustRightInd w:val="0"/>
-        <w:spacing w:line="342" w:lineRule="exact"/>
-      </w:pPr>
-    </w:p>
-    <w:tbl>
-      <w:tblPr>
-        <w:tblW w:w="13050" w:type="dxa"/>
-        <w:tblInd w:w="10" w:type="dxa"/>
-        <w:tblLayout w:type="fixed"/>
-        <w:tblCellMar>
-          <w:left w:w="0" w:type="dxa"/>
-          <w:right w:w="0" w:type="dxa"/>
-        </w:tblCellMar>
-        <w:tblLook w:val="0000" w:firstRow="0" w:lastRow="0" w:firstColumn="0" w:lastColumn="0" w:noHBand="0" w:noVBand="0"/>
-      </w:tblPr>
-      <w:tblGrid>
-        <w:gridCol w:w="660"/>
-        <w:gridCol w:w="1660"/>
-        <w:gridCol w:w="1710"/>
-        <w:gridCol w:w="3530"/>
-        <w:gridCol w:w="2770"/>
-        <w:gridCol w:w="1980"/>
-        <w:gridCol w:w="740"/>
-      </w:tblGrid>
-      <w:tr>
-        <w:trPr>
-          <w:trHeight w:val="333"/>
-        </w:trPr>
-        <w:tc>
-          <w:tcPr>
-            <w:tcW w:w="660" w:type="dxa"/>
-            <w:tcBorders>
-              <w:top w:val="single" w:sz="8" w:space="0" w:color="auto"/>
-              <w:left w:val="single" w:sz="8" w:space="0" w:color="auto"/>
-              <w:bottom w:val="nil"/>
-              <w:right w:val="single" w:sz="8" w:space="0" w:color="auto"/>
-            </w:tcBorders>
-            <w:vAlign w:val="bottom"/>
-          </w:tcPr>
-          <w:p>
-            <w:pPr>
-              <w:widowControl w:val="0"/>
-              <w:autoSpaceDE w:val="0"/>
-              <w:autoSpaceDN w:val="0"/>
-              <w:adjustRightInd w:val="0"/>
-              <w:spacing w:line="258" w:lineRule="exact"/>
-              <w:jc w:val="center"/>
-            </w:pPr>
-            <w:r>
-              <w:rPr>
-                <w:b/>
-                <w:bCs/>
-              </w:rPr>
-              <w:t>Step</w:t>
-            </w:r>
-          </w:p>
-        </w:tc>
-        <w:tc>
-          <w:tcPr>
-            <w:tcW w:w="1660" w:type="dxa"/>
-            <w:tcBorders>
-              <w:top w:val="single" w:sz="8" w:space="0" w:color="auto"/>
-              <w:left w:val="nil"/>
-              <w:bottom w:val="nil"/>
-              <w:right w:val="single" w:sz="8" w:space="0" w:color="auto"/>
-            </w:tcBorders>
-            <w:vAlign w:val="bottom"/>
-          </w:tcPr>
-          <w:p>
-            <w:pPr>
-              <w:widowControl w:val="0"/>
-              <w:autoSpaceDE w:val="0"/>
-              <w:autoSpaceDN w:val="0"/>
-              <w:adjustRightInd w:val="0"/>
-              <w:spacing w:line="258" w:lineRule="exact"/>
-              <w:ind w:left="100"/>
-              <w:rPr>
-                <w:b/>
-              </w:rPr>
-            </w:pPr>
-            <w:r>
-              <w:rPr>
-                <w:b/>
-                <w:bCs/>
-              </w:rPr>
-              <w:t>Test Steps</w:t>
-            </w:r>
-          </w:p>
-        </w:tc>
-        <w:tc>
-          <w:tcPr>
-            <w:tcW w:w="1710" w:type="dxa"/>
-            <w:tcBorders>
-              <w:top w:val="single" w:sz="8" w:space="0" w:color="auto"/>
-              <w:left w:val="nil"/>
-              <w:bottom w:val="nil"/>
-              <w:right w:val="single" w:sz="8" w:space="0" w:color="auto"/>
-            </w:tcBorders>
-            <w:vAlign w:val="bottom"/>
-          </w:tcPr>
-          <w:p>
-            <w:pPr>
-              <w:widowControl w:val="0"/>
-              <w:autoSpaceDE w:val="0"/>
-              <w:autoSpaceDN w:val="0"/>
-              <w:adjustRightInd w:val="0"/>
-              <w:spacing w:line="258" w:lineRule="exact"/>
-              <w:ind w:left="100"/>
-              <w:rPr>
-                <w:b/>
-              </w:rPr>
-            </w:pPr>
-            <w:r>
-              <w:rPr>
-                <w:b/>
-              </w:rPr>
-              <w:t>Test Data</w:t>
-            </w:r>
-          </w:p>
-        </w:tc>
-        <w:tc>
-          <w:tcPr>
-            <w:tcW w:w="3530" w:type="dxa"/>
-            <w:tcBorders>
-              <w:top w:val="single" w:sz="8" w:space="0" w:color="auto"/>
-              <w:left w:val="nil"/>
-              <w:bottom w:val="nil"/>
-              <w:right w:val="single" w:sz="8" w:space="0" w:color="auto"/>
-            </w:tcBorders>
-          </w:tcPr>
-          <w:p>
-            <w:pPr>
-              <w:widowControl w:val="0"/>
-              <w:autoSpaceDE w:val="0"/>
-              <w:autoSpaceDN w:val="0"/>
-              <w:adjustRightInd w:val="0"/>
-              <w:spacing w:line="258" w:lineRule="exact"/>
-              <w:ind w:left="100"/>
-              <w:rPr>
-                <w:b/>
-                <w:bCs/>
-              </w:rPr>
-            </w:pPr>
-            <w:r>
-              <w:rPr>
-                <w:b/>
-                <w:bCs/>
-              </w:rPr>
-              <w:t>Expected Result</w:t>
-            </w:r>
-          </w:p>
-        </w:tc>
-        <w:tc>
-          <w:tcPr>
-            <w:tcW w:w="2770" w:type="dxa"/>
-            <w:tcBorders>
-              <w:top w:val="single" w:sz="8" w:space="0" w:color="auto"/>
-              <w:left w:val="nil"/>
-              <w:bottom w:val="nil"/>
-              <w:right w:val="single" w:sz="8" w:space="0" w:color="auto"/>
-            </w:tcBorders>
-          </w:tcPr>
-          <w:p>
-            <w:pPr>
-              <w:widowControl w:val="0"/>
-              <w:autoSpaceDE w:val="0"/>
-              <w:autoSpaceDN w:val="0"/>
-              <w:adjustRightInd w:val="0"/>
-              <w:spacing w:line="258" w:lineRule="exact"/>
-              <w:ind w:left="100"/>
-              <w:rPr>
-                <w:b/>
-                <w:bCs/>
-              </w:rPr>
-            </w:pPr>
-            <w:r>
-              <w:rPr>
-                <w:b/>
-                <w:bCs/>
-              </w:rPr>
-              <w:t>Actual Result</w:t>
-            </w:r>
-          </w:p>
-        </w:tc>
-        <w:tc>
-          <w:tcPr>
-            <w:tcW w:w="1980" w:type="dxa"/>
-            <w:tcBorders>
-              <w:top w:val="single" w:sz="8" w:space="0" w:color="auto"/>
-              <w:left w:val="nil"/>
-              <w:bottom w:val="nil"/>
-              <w:right w:val="single" w:sz="8" w:space="0" w:color="auto"/>
-            </w:tcBorders>
-          </w:tcPr>
-          <w:p>
-            <w:pPr>
-              <w:widowControl w:val="0"/>
-              <w:autoSpaceDE w:val="0"/>
-              <w:autoSpaceDN w:val="0"/>
-              <w:adjustRightInd w:val="0"/>
-              <w:spacing w:line="258" w:lineRule="exact"/>
-              <w:ind w:left="100"/>
-              <w:rPr>
-                <w:b/>
-                <w:bCs/>
-              </w:rPr>
-            </w:pPr>
-            <w:r>
-              <w:rPr>
-                <w:b/>
-                <w:bCs/>
-              </w:rPr>
-              <w:t>Status (Pass/Fail)</w:t>
-            </w:r>
-          </w:p>
-        </w:tc>
-        <w:tc>
-          <w:tcPr>
-            <w:tcW w:w="740" w:type="dxa"/>
-            <w:tcBorders>
-              <w:top w:val="single" w:sz="8" w:space="0" w:color="auto"/>
-              <w:left w:val="nil"/>
-              <w:bottom w:val="nil"/>
-              <w:right w:val="single" w:sz="8" w:space="0" w:color="auto"/>
-            </w:tcBorders>
-          </w:tcPr>
-          <w:p>
-            <w:pPr>
-              <w:widowControl w:val="0"/>
-              <w:autoSpaceDE w:val="0"/>
-              <w:autoSpaceDN w:val="0"/>
-              <w:adjustRightInd w:val="0"/>
-              <w:spacing w:line="258" w:lineRule="exact"/>
-              <w:ind w:left="100"/>
-              <w:rPr>
-                <w:b/>
-                <w:bCs/>
-              </w:rPr>
-            </w:pPr>
-            <w:r>
-              <w:rPr>
-                <w:b/>
-                <w:bCs/>
-              </w:rPr>
-              <w:t>Notes</w:t>
-            </w:r>
-          </w:p>
-        </w:tc>
-      </w:tr>
-      <w:tr>
-        <w:trPr>
-          <w:trHeight w:val="50"/>
-        </w:trPr>
-        <w:tc>
-          <w:tcPr>
-            <w:tcW w:w="660" w:type="dxa"/>
-            <w:tcBorders>
-              <w:top w:val="nil"/>
-              <w:left w:val="single" w:sz="8" w:space="0" w:color="auto"/>
-              <w:bottom w:val="single" w:sz="8" w:space="0" w:color="auto"/>
-              <w:right w:val="single" w:sz="8" w:space="0" w:color="auto"/>
-            </w:tcBorders>
-            <w:vAlign w:val="bottom"/>
-          </w:tcPr>
-          <w:p>
-            <w:pPr>
-              <w:widowControl w:val="0"/>
-              <w:autoSpaceDE w:val="0"/>
-              <w:autoSpaceDN w:val="0"/>
-              <w:adjustRightInd w:val="0"/>
-              <w:spacing w:line="264" w:lineRule="exact"/>
-            </w:pPr>
-          </w:p>
-        </w:tc>
-        <w:tc>
-          <w:tcPr>
-            <w:tcW w:w="1660" w:type="dxa"/>
-            <w:tcBorders>
-              <w:top w:val="nil"/>
-              <w:left w:val="nil"/>
-              <w:bottom w:val="single" w:sz="8" w:space="0" w:color="auto"/>
-              <w:right w:val="single" w:sz="8" w:space="0" w:color="auto"/>
-            </w:tcBorders>
-            <w:vAlign w:val="bottom"/>
-          </w:tcPr>
-          <w:p>
-            <w:pPr>
-              <w:widowControl w:val="0"/>
-              <w:autoSpaceDE w:val="0"/>
-              <w:autoSpaceDN w:val="0"/>
-              <w:adjustRightInd w:val="0"/>
-              <w:rPr>
-                <w:sz w:val="18"/>
-                <w:szCs w:val="18"/>
-              </w:rPr>
-            </w:pPr>
-            <w:r>
-              <w:rPr>
-                <w:sz w:val="18"/>
-                <w:szCs w:val="18"/>
-              </w:rPr>
-              <w:t xml:space="preserve"> </w:t>
-            </w:r>
-          </w:p>
-        </w:tc>
-        <w:tc>
-          <w:tcPr>
-            <w:tcW w:w="1710" w:type="dxa"/>
-            <w:tcBorders>
-              <w:top w:val="nil"/>
-              <w:left w:val="nil"/>
-              <w:bottom w:val="single" w:sz="8" w:space="0" w:color="auto"/>
-              <w:right w:val="single" w:sz="8" w:space="0" w:color="auto"/>
-            </w:tcBorders>
-            <w:vAlign w:val="bottom"/>
-          </w:tcPr>
-          <w:p>
-            <w:pPr>
-              <w:widowControl w:val="0"/>
-              <w:autoSpaceDE w:val="0"/>
-              <w:autoSpaceDN w:val="0"/>
-              <w:adjustRightInd w:val="0"/>
-              <w:rPr>
-                <w:sz w:val="18"/>
-                <w:szCs w:val="18"/>
-              </w:rPr>
-            </w:pPr>
-            <w:r>
-              <w:rPr>
-                <w:sz w:val="18"/>
-                <w:szCs w:val="18"/>
-              </w:rPr>
-              <w:t xml:space="preserve"> </w:t>
-            </w:r>
-          </w:p>
-        </w:tc>
-        <w:tc>
-          <w:tcPr>
-            <w:tcW w:w="3530" w:type="dxa"/>
-            <w:tcBorders>
-              <w:top w:val="nil"/>
-              <w:left w:val="nil"/>
-              <w:bottom w:val="single" w:sz="8" w:space="0" w:color="auto"/>
-              <w:right w:val="single" w:sz="8" w:space="0" w:color="auto"/>
-            </w:tcBorders>
-          </w:tcPr>
-          <w:p>
-            <w:pPr>
-              <w:widowControl w:val="0"/>
-              <w:autoSpaceDE w:val="0"/>
-              <w:autoSpaceDN w:val="0"/>
-              <w:adjustRightInd w:val="0"/>
-              <w:rPr>
-                <w:sz w:val="18"/>
-                <w:szCs w:val="18"/>
-              </w:rPr>
-            </w:pPr>
-          </w:p>
-          <w:p>
-            <w:pPr>
-              <w:widowControl w:val="0"/>
-              <w:autoSpaceDE w:val="0"/>
-              <w:autoSpaceDN w:val="0"/>
-              <w:adjustRightInd w:val="0"/>
-              <w:rPr>
-                <w:sz w:val="18"/>
-                <w:szCs w:val="18"/>
-              </w:rPr>
-            </w:pPr>
-          </w:p>
-        </w:tc>
-        <w:tc>
-          <w:tcPr>
-            <w:tcW w:w="2770" w:type="dxa"/>
-            <w:tcBorders>
-              <w:top w:val="nil"/>
-              <w:left w:val="nil"/>
-              <w:bottom w:val="single" w:sz="8" w:space="0" w:color="auto"/>
-              <w:right w:val="single" w:sz="8" w:space="0" w:color="auto"/>
-            </w:tcBorders>
-          </w:tcPr>
-          <w:p>
-            <w:pPr>
-              <w:widowControl w:val="0"/>
-              <w:autoSpaceDE w:val="0"/>
-              <w:autoSpaceDN w:val="0"/>
-              <w:adjustRightInd w:val="0"/>
-              <w:rPr>
-                <w:sz w:val="18"/>
-                <w:szCs w:val="18"/>
-              </w:rPr>
-            </w:pPr>
-            <w:r>
-              <w:rPr>
-                <w:sz w:val="18"/>
-                <w:szCs w:val="18"/>
-              </w:rPr>
-              <w:t xml:space="preserve"> </w:t>
-            </w:r>
-          </w:p>
-          <w:p>
-            <w:pPr>
-              <w:widowControl w:val="0"/>
-              <w:autoSpaceDE w:val="0"/>
-              <w:autoSpaceDN w:val="0"/>
-              <w:adjustRightInd w:val="0"/>
-              <w:rPr>
-                <w:sz w:val="18"/>
-                <w:szCs w:val="18"/>
-              </w:rPr>
-            </w:pPr>
-          </w:p>
-        </w:tc>
-        <w:tc>
-          <w:tcPr>
-            <w:tcW w:w="1980" w:type="dxa"/>
-            <w:tcBorders>
-              <w:top w:val="nil"/>
-              <w:left w:val="nil"/>
-              <w:bottom w:val="single" w:sz="8" w:space="0" w:color="auto"/>
-              <w:right w:val="single" w:sz="8" w:space="0" w:color="auto"/>
-            </w:tcBorders>
-          </w:tcPr>
-          <w:p>
-            <w:pPr>
-              <w:widowControl w:val="0"/>
-              <w:autoSpaceDE w:val="0"/>
-              <w:autoSpaceDN w:val="0"/>
-              <w:adjustRightInd w:val="0"/>
-              <w:rPr>
-                <w:sz w:val="18"/>
-                <w:szCs w:val="18"/>
-              </w:rPr>
-            </w:pPr>
-            <w:r>
-              <w:rPr>
-                <w:sz w:val="18"/>
-                <w:szCs w:val="18"/>
-              </w:rPr>
-              <w:t xml:space="preserve"> </w:t>
-            </w:r>
-          </w:p>
-        </w:tc>
-        <w:tc>
-          <w:tcPr>
-            <w:tcW w:w="740" w:type="dxa"/>
-            <w:tcBorders>
-              <w:top w:val="nil"/>
-              <w:left w:val="nil"/>
-              <w:bottom w:val="single" w:sz="8" w:space="0" w:color="auto"/>
-              <w:right w:val="single" w:sz="8" w:space="0" w:color="auto"/>
-            </w:tcBorders>
-          </w:tcPr>
-          <w:p>
-            <w:pPr>
-              <w:widowControl w:val="0"/>
-              <w:autoSpaceDE w:val="0"/>
-              <w:autoSpaceDN w:val="0"/>
-              <w:adjustRightInd w:val="0"/>
-              <w:rPr>
-                <w:sz w:val="18"/>
-                <w:szCs w:val="18"/>
-              </w:rPr>
-            </w:pPr>
-            <w:r>
-              <w:rPr>
-                <w:sz w:val="18"/>
-                <w:szCs w:val="18"/>
-              </w:rPr>
-              <w:t xml:space="preserve"> </w:t>
-            </w:r>
-          </w:p>
-        </w:tc>
-      </w:tr>
-      <w:tr>
-        <w:trPr>
-          <w:trHeight w:val="266"/>
-        </w:trPr>
-        <w:tc>
-          <w:tcPr>
-            <w:tcW w:w="660" w:type="dxa"/>
-            <w:tcBorders>
-              <w:top w:val="nil"/>
-              <w:left w:val="single" w:sz="8" w:space="0" w:color="auto"/>
-              <w:bottom w:val="single" w:sz="8" w:space="0" w:color="auto"/>
-              <w:right w:val="single" w:sz="8" w:space="0" w:color="auto"/>
-            </w:tcBorders>
-            <w:vAlign w:val="bottom"/>
-          </w:tcPr>
-          <w:p>
-            <w:pPr>
-              <w:widowControl w:val="0"/>
-              <w:autoSpaceDE w:val="0"/>
-              <w:autoSpaceDN w:val="0"/>
-              <w:adjustRightInd w:val="0"/>
-              <w:spacing w:line="264" w:lineRule="exact"/>
-              <w:jc w:val="center"/>
-            </w:pPr>
-            <w:r>
-              <w:rPr>
-                <w:w w:val="99"/>
-              </w:rPr>
-              <w:t>1</w:t>
-            </w:r>
-          </w:p>
-        </w:tc>
-        <w:tc>
-          <w:tcPr>
-            <w:tcW w:w="1660" w:type="dxa"/>
-            <w:tcBorders>
-              <w:top w:val="nil"/>
-              <w:left w:val="nil"/>
-              <w:bottom w:val="single" w:sz="8" w:space="0" w:color="auto"/>
-              <w:right w:val="single" w:sz="8" w:space="0" w:color="auto"/>
-            </w:tcBorders>
-            <w:vAlign w:val="bottom"/>
-          </w:tcPr>
-          <w:p>
-            <w:pPr>
-              <w:widowControl w:val="0"/>
-              <w:autoSpaceDE w:val="0"/>
-              <w:autoSpaceDN w:val="0"/>
-              <w:adjustRightInd w:val="0"/>
-              <w:rPr>
-                <w:sz w:val="18"/>
-                <w:szCs w:val="18"/>
-              </w:rPr>
-            </w:pPr>
-            <w:r>
-              <w:rPr>
-                <w:sz w:val="18"/>
-                <w:szCs w:val="18"/>
-              </w:rPr>
-              <w:t xml:space="preserve"> Press “Show Info Boxes” </w:t>
-            </w:r>
-          </w:p>
-        </w:tc>
-        <w:tc>
-          <w:tcPr>
-            <w:tcW w:w="1710" w:type="dxa"/>
-            <w:tcBorders>
-              <w:top w:val="nil"/>
-              <w:left w:val="nil"/>
-              <w:bottom w:val="single" w:sz="8" w:space="0" w:color="auto"/>
-              <w:right w:val="single" w:sz="8" w:space="0" w:color="auto"/>
-            </w:tcBorders>
-            <w:vAlign w:val="bottom"/>
-          </w:tcPr>
-          <w:p>
-            <w:pPr>
-              <w:widowControl w:val="0"/>
-              <w:autoSpaceDE w:val="0"/>
-              <w:autoSpaceDN w:val="0"/>
-              <w:adjustRightInd w:val="0"/>
-              <w:rPr>
-                <w:sz w:val="18"/>
-                <w:szCs w:val="18"/>
-              </w:rPr>
-            </w:pPr>
-            <w:r>
-              <w:rPr>
-                <w:sz w:val="18"/>
-                <w:szCs w:val="18"/>
-              </w:rPr>
-              <w:t>-</w:t>
-            </w:r>
-          </w:p>
-        </w:tc>
-        <w:tc>
-          <w:tcPr>
-            <w:tcW w:w="3530" w:type="dxa"/>
-            <w:tcBorders>
-              <w:top w:val="nil"/>
-              <w:left w:val="nil"/>
-              <w:bottom w:val="single" w:sz="8" w:space="0" w:color="auto"/>
-              <w:right w:val="single" w:sz="8" w:space="0" w:color="auto"/>
-            </w:tcBorders>
-          </w:tcPr>
-          <w:p>
-            <w:pPr>
-              <w:widowControl w:val="0"/>
-              <w:autoSpaceDE w:val="0"/>
-              <w:autoSpaceDN w:val="0"/>
-              <w:adjustRightInd w:val="0"/>
-              <w:rPr>
-                <w:sz w:val="18"/>
-                <w:szCs w:val="18"/>
-              </w:rPr>
-            </w:pPr>
-            <w:r>
-              <w:rPr>
-                <w:sz w:val="18"/>
-                <w:szCs w:val="18"/>
-              </w:rPr>
-              <w:t>The info boxes of every aircraft shall appear.</w:t>
-            </w:r>
-          </w:p>
-        </w:tc>
-        <w:tc>
-          <w:tcPr>
-            <w:tcW w:w="2770" w:type="dxa"/>
-            <w:tcBorders>
-              <w:top w:val="nil"/>
-              <w:left w:val="nil"/>
-              <w:bottom w:val="single" w:sz="8" w:space="0" w:color="auto"/>
-              <w:right w:val="single" w:sz="8" w:space="0" w:color="auto"/>
-            </w:tcBorders>
-          </w:tcPr>
-          <w:p>
-            <w:pPr>
-              <w:widowControl w:val="0"/>
-              <w:autoSpaceDE w:val="0"/>
-              <w:autoSpaceDN w:val="0"/>
-              <w:adjustRightInd w:val="0"/>
-              <w:rPr>
-                <w:sz w:val="18"/>
-                <w:szCs w:val="18"/>
-              </w:rPr>
-            </w:pPr>
-            <w:r>
-              <w:rPr>
-                <w:sz w:val="18"/>
-                <w:szCs w:val="18"/>
-              </w:rPr>
-              <w:t xml:space="preserve"> Info boxes of every aircraft </w:t>
-            </w:r>
-            <w:r>
-              <w:rPr>
-                <w:sz w:val="18"/>
-                <w:szCs w:val="18"/>
-              </w:rPr>
-              <w:t>appeared</w:t>
-            </w:r>
-            <w:r>
-              <w:rPr>
-                <w:sz w:val="18"/>
-                <w:szCs w:val="18"/>
-              </w:rPr>
-              <w:t>.</w:t>
-            </w:r>
-          </w:p>
-        </w:tc>
-        <w:tc>
-          <w:tcPr>
-            <w:tcW w:w="1980" w:type="dxa"/>
-            <w:tcBorders>
-              <w:top w:val="nil"/>
-              <w:left w:val="nil"/>
-              <w:bottom w:val="single" w:sz="8" w:space="0" w:color="auto"/>
-              <w:right w:val="single" w:sz="8" w:space="0" w:color="auto"/>
-            </w:tcBorders>
-          </w:tcPr>
-          <w:p>
-            <w:pPr>
-              <w:widowControl w:val="0"/>
-              <w:autoSpaceDE w:val="0"/>
-              <w:autoSpaceDN w:val="0"/>
-              <w:adjustRightInd w:val="0"/>
-              <w:rPr>
-                <w:sz w:val="18"/>
-                <w:szCs w:val="18"/>
-              </w:rPr>
-            </w:pPr>
-            <w:r>
-              <w:rPr>
-                <w:sz w:val="18"/>
-                <w:szCs w:val="18"/>
-              </w:rPr>
-              <w:t>Pass</w:t>
-            </w:r>
-          </w:p>
-        </w:tc>
-        <w:tc>
-          <w:tcPr>
-            <w:tcW w:w="740" w:type="dxa"/>
-            <w:tcBorders>
-              <w:top w:val="nil"/>
-              <w:left w:val="nil"/>
-              <w:bottom w:val="single" w:sz="8" w:space="0" w:color="auto"/>
-              <w:right w:val="single" w:sz="8" w:space="0" w:color="auto"/>
-            </w:tcBorders>
-          </w:tcPr>
-          <w:p>
-            <w:pPr>
-              <w:widowControl w:val="0"/>
-              <w:autoSpaceDE w:val="0"/>
-              <w:autoSpaceDN w:val="0"/>
-              <w:adjustRightInd w:val="0"/>
-              <w:rPr>
-                <w:sz w:val="18"/>
-                <w:szCs w:val="18"/>
-              </w:rPr>
-            </w:pPr>
-          </w:p>
-        </w:tc>
-      </w:tr>
-      <w:tr>
-        <w:trPr>
-          <w:trHeight w:val="266"/>
-        </w:trPr>
-        <w:tc>
-          <w:tcPr>
-            <w:tcW w:w="660" w:type="dxa"/>
-            <w:tcBorders>
-              <w:top w:val="nil"/>
-              <w:left w:val="single" w:sz="8" w:space="0" w:color="auto"/>
-              <w:bottom w:val="single" w:sz="8" w:space="0" w:color="auto"/>
-              <w:right w:val="single" w:sz="8" w:space="0" w:color="auto"/>
-            </w:tcBorders>
-            <w:vAlign w:val="bottom"/>
-          </w:tcPr>
-          <w:p>
-            <w:pPr>
-              <w:widowControl w:val="0"/>
-              <w:autoSpaceDE w:val="0"/>
-              <w:autoSpaceDN w:val="0"/>
-              <w:adjustRightInd w:val="0"/>
-              <w:jc w:val="center"/>
-              <w:rPr>
-                <w:sz w:val="18"/>
-                <w:szCs w:val="18"/>
-              </w:rPr>
-            </w:pPr>
-          </w:p>
-        </w:tc>
-        <w:tc>
-          <w:tcPr>
-            <w:tcW w:w="1660" w:type="dxa"/>
-            <w:tcBorders>
-              <w:top w:val="nil"/>
-              <w:left w:val="nil"/>
-              <w:bottom w:val="single" w:sz="8" w:space="0" w:color="auto"/>
-              <w:right w:val="single" w:sz="8" w:space="0" w:color="auto"/>
-            </w:tcBorders>
-            <w:vAlign w:val="bottom"/>
-          </w:tcPr>
-          <w:p>
-            <w:pPr>
-              <w:widowControl w:val="0"/>
-              <w:autoSpaceDE w:val="0"/>
-              <w:autoSpaceDN w:val="0"/>
-              <w:adjustRightInd w:val="0"/>
-              <w:rPr>
-                <w:sz w:val="18"/>
-                <w:szCs w:val="18"/>
-              </w:rPr>
-            </w:pPr>
-          </w:p>
-        </w:tc>
-        <w:tc>
-          <w:tcPr>
-            <w:tcW w:w="1710" w:type="dxa"/>
-            <w:tcBorders>
-              <w:top w:val="nil"/>
-              <w:left w:val="nil"/>
-              <w:bottom w:val="single" w:sz="8" w:space="0" w:color="auto"/>
-              <w:right w:val="single" w:sz="8" w:space="0" w:color="auto"/>
-            </w:tcBorders>
-            <w:vAlign w:val="bottom"/>
-          </w:tcPr>
-          <w:p>
-            <w:pPr>
-              <w:widowControl w:val="0"/>
-              <w:autoSpaceDE w:val="0"/>
-              <w:autoSpaceDN w:val="0"/>
-              <w:adjustRightInd w:val="0"/>
-              <w:rPr>
-                <w:sz w:val="18"/>
-                <w:szCs w:val="18"/>
-              </w:rPr>
-            </w:pPr>
-          </w:p>
-        </w:tc>
-        <w:tc>
-          <w:tcPr>
-            <w:tcW w:w="3530" w:type="dxa"/>
-            <w:tcBorders>
-              <w:top w:val="nil"/>
-              <w:left w:val="nil"/>
-              <w:bottom w:val="single" w:sz="8" w:space="0" w:color="auto"/>
-              <w:right w:val="single" w:sz="8" w:space="0" w:color="auto"/>
-            </w:tcBorders>
-          </w:tcPr>
-          <w:p>
-            <w:pPr>
-              <w:widowControl w:val="0"/>
-              <w:autoSpaceDE w:val="0"/>
-              <w:autoSpaceDN w:val="0"/>
-              <w:adjustRightInd w:val="0"/>
-              <w:rPr>
-                <w:sz w:val="18"/>
-                <w:szCs w:val="18"/>
-              </w:rPr>
-            </w:pPr>
-          </w:p>
-        </w:tc>
-        <w:tc>
-          <w:tcPr>
-            <w:tcW w:w="2770" w:type="dxa"/>
-            <w:tcBorders>
-              <w:top w:val="nil"/>
-              <w:left w:val="nil"/>
-              <w:bottom w:val="single" w:sz="8" w:space="0" w:color="auto"/>
-              <w:right w:val="single" w:sz="8" w:space="0" w:color="auto"/>
-            </w:tcBorders>
-          </w:tcPr>
-          <w:p>
-            <w:pPr>
-              <w:widowControl w:val="0"/>
-              <w:autoSpaceDE w:val="0"/>
-              <w:autoSpaceDN w:val="0"/>
-              <w:adjustRightInd w:val="0"/>
-              <w:rPr>
-                <w:sz w:val="18"/>
-                <w:szCs w:val="18"/>
-              </w:rPr>
-            </w:pPr>
-          </w:p>
-        </w:tc>
-        <w:tc>
-          <w:tcPr>
-            <w:tcW w:w="1980" w:type="dxa"/>
-            <w:tcBorders>
-              <w:top w:val="nil"/>
-              <w:left w:val="nil"/>
-              <w:bottom w:val="single" w:sz="8" w:space="0" w:color="auto"/>
-              <w:right w:val="single" w:sz="8" w:space="0" w:color="auto"/>
-            </w:tcBorders>
-          </w:tcPr>
-          <w:p>
-            <w:pPr>
-              <w:widowControl w:val="0"/>
-              <w:autoSpaceDE w:val="0"/>
-              <w:autoSpaceDN w:val="0"/>
-              <w:adjustRightInd w:val="0"/>
-              <w:rPr>
-                <w:sz w:val="18"/>
-                <w:szCs w:val="18"/>
-              </w:rPr>
-            </w:pPr>
-          </w:p>
-        </w:tc>
-        <w:tc>
-          <w:tcPr>
-            <w:tcW w:w="740" w:type="dxa"/>
-            <w:tcBorders>
-              <w:top w:val="nil"/>
-              <w:left w:val="nil"/>
-              <w:bottom w:val="single" w:sz="8" w:space="0" w:color="auto"/>
-              <w:right w:val="single" w:sz="8" w:space="0" w:color="auto"/>
-            </w:tcBorders>
-          </w:tcPr>
-          <w:p>
-            <w:pPr>
-              <w:widowControl w:val="0"/>
-              <w:autoSpaceDE w:val="0"/>
-              <w:autoSpaceDN w:val="0"/>
-              <w:adjustRightInd w:val="0"/>
-              <w:rPr>
-                <w:sz w:val="18"/>
-                <w:szCs w:val="18"/>
-              </w:rPr>
-            </w:pPr>
-          </w:p>
-        </w:tc>
-      </w:tr>
-      <w:tr>
-        <w:trPr>
-          <w:trHeight w:val="266"/>
-        </w:trPr>
-        <w:tc>
-          <w:tcPr>
-            <w:tcW w:w="660" w:type="dxa"/>
-            <w:tcBorders>
-              <w:top w:val="nil"/>
-              <w:left w:val="single" w:sz="8" w:space="0" w:color="auto"/>
-              <w:bottom w:val="single" w:sz="8" w:space="0" w:color="auto"/>
-              <w:right w:val="single" w:sz="8" w:space="0" w:color="auto"/>
-            </w:tcBorders>
-            <w:vAlign w:val="bottom"/>
-          </w:tcPr>
-          <w:p>
-            <w:pPr>
-              <w:widowControl w:val="0"/>
-              <w:autoSpaceDE w:val="0"/>
-              <w:autoSpaceDN w:val="0"/>
-              <w:adjustRightInd w:val="0"/>
-              <w:rPr>
-                <w:sz w:val="18"/>
-                <w:szCs w:val="18"/>
-              </w:rPr>
-            </w:pPr>
-          </w:p>
-        </w:tc>
-        <w:tc>
-          <w:tcPr>
-            <w:tcW w:w="1660" w:type="dxa"/>
-            <w:tcBorders>
-              <w:top w:val="nil"/>
-              <w:left w:val="nil"/>
-              <w:bottom w:val="single" w:sz="8" w:space="0" w:color="auto"/>
-              <w:right w:val="single" w:sz="8" w:space="0" w:color="auto"/>
-            </w:tcBorders>
-            <w:vAlign w:val="bottom"/>
-          </w:tcPr>
-          <w:p>
-            <w:pPr>
-              <w:widowControl w:val="0"/>
-              <w:autoSpaceDE w:val="0"/>
-              <w:autoSpaceDN w:val="0"/>
-              <w:adjustRightInd w:val="0"/>
-              <w:rPr>
-                <w:sz w:val="18"/>
-                <w:szCs w:val="18"/>
-              </w:rPr>
-            </w:pPr>
-          </w:p>
-        </w:tc>
-        <w:tc>
-          <w:tcPr>
-            <w:tcW w:w="1710" w:type="dxa"/>
-            <w:tcBorders>
-              <w:top w:val="nil"/>
-              <w:left w:val="nil"/>
-              <w:bottom w:val="single" w:sz="8" w:space="0" w:color="auto"/>
-              <w:right w:val="single" w:sz="8" w:space="0" w:color="auto"/>
-            </w:tcBorders>
-            <w:vAlign w:val="bottom"/>
-          </w:tcPr>
-          <w:p>
-            <w:pPr>
-              <w:widowControl w:val="0"/>
-              <w:autoSpaceDE w:val="0"/>
-              <w:autoSpaceDN w:val="0"/>
-              <w:adjustRightInd w:val="0"/>
-              <w:rPr>
-                <w:sz w:val="18"/>
-                <w:szCs w:val="18"/>
-              </w:rPr>
-            </w:pPr>
-          </w:p>
-        </w:tc>
-        <w:tc>
-          <w:tcPr>
-            <w:tcW w:w="3530" w:type="dxa"/>
-            <w:tcBorders>
-              <w:top w:val="nil"/>
-              <w:left w:val="nil"/>
-              <w:bottom w:val="single" w:sz="8" w:space="0" w:color="auto"/>
-              <w:right w:val="single" w:sz="8" w:space="0" w:color="auto"/>
-            </w:tcBorders>
-          </w:tcPr>
-          <w:p>
-            <w:pPr>
-              <w:widowControl w:val="0"/>
-              <w:autoSpaceDE w:val="0"/>
-              <w:autoSpaceDN w:val="0"/>
-              <w:adjustRightInd w:val="0"/>
-              <w:rPr>
-                <w:sz w:val="18"/>
-                <w:szCs w:val="18"/>
-              </w:rPr>
-            </w:pPr>
-          </w:p>
-        </w:tc>
-        <w:tc>
-          <w:tcPr>
-            <w:tcW w:w="2770" w:type="dxa"/>
-            <w:tcBorders>
-              <w:top w:val="nil"/>
-              <w:left w:val="nil"/>
-              <w:bottom w:val="single" w:sz="8" w:space="0" w:color="auto"/>
-              <w:right w:val="single" w:sz="8" w:space="0" w:color="auto"/>
-            </w:tcBorders>
-          </w:tcPr>
-          <w:p>
-            <w:pPr>
-              <w:widowControl w:val="0"/>
-              <w:autoSpaceDE w:val="0"/>
-              <w:autoSpaceDN w:val="0"/>
-              <w:adjustRightInd w:val="0"/>
-              <w:rPr>
-                <w:sz w:val="18"/>
-                <w:szCs w:val="18"/>
-              </w:rPr>
-            </w:pPr>
-          </w:p>
-        </w:tc>
-        <w:tc>
-          <w:tcPr>
-            <w:tcW w:w="1980" w:type="dxa"/>
-            <w:tcBorders>
-              <w:top w:val="nil"/>
-              <w:left w:val="nil"/>
-              <w:bottom w:val="single" w:sz="8" w:space="0" w:color="auto"/>
-              <w:right w:val="single" w:sz="8" w:space="0" w:color="auto"/>
-            </w:tcBorders>
-          </w:tcPr>
-          <w:p>
-            <w:pPr>
-              <w:widowControl w:val="0"/>
-              <w:autoSpaceDE w:val="0"/>
-              <w:autoSpaceDN w:val="0"/>
-              <w:adjustRightInd w:val="0"/>
-              <w:rPr>
-                <w:sz w:val="18"/>
-                <w:szCs w:val="18"/>
-              </w:rPr>
-            </w:pPr>
-          </w:p>
-        </w:tc>
-        <w:tc>
-          <w:tcPr>
-            <w:tcW w:w="740" w:type="dxa"/>
-            <w:tcBorders>
-              <w:top w:val="nil"/>
-              <w:left w:val="nil"/>
-              <w:bottom w:val="single" w:sz="8" w:space="0" w:color="auto"/>
-              <w:right w:val="single" w:sz="8" w:space="0" w:color="auto"/>
-            </w:tcBorders>
-          </w:tcPr>
-          <w:p>
-            <w:pPr>
-              <w:widowControl w:val="0"/>
-              <w:autoSpaceDE w:val="0"/>
-              <w:autoSpaceDN w:val="0"/>
-              <w:adjustRightInd w:val="0"/>
-              <w:rPr>
-                <w:sz w:val="18"/>
-                <w:szCs w:val="18"/>
-              </w:rPr>
-            </w:pPr>
-          </w:p>
-        </w:tc>
-      </w:tr>
-    </w:tbl>
-    <w:p>
-      <w:pPr>
-        <w:widowControl w:val="0"/>
-        <w:autoSpaceDE w:val="0"/>
-        <w:autoSpaceDN w:val="0"/>
-        <w:adjustRightInd w:val="0"/>
-        <w:spacing w:line="268" w:lineRule="exact"/>
-      </w:pPr>
-    </w:p>
-    <w:p>
-      <w:pPr>
-        <w:widowControl w:val="0"/>
-        <w:autoSpaceDE w:val="0"/>
-        <w:autoSpaceDN w:val="0"/>
-        <w:adjustRightInd w:val="0"/>
-        <w:ind w:left="320"/>
-      </w:pPr>
-      <w:r>
-        <w:rPr>
-          <w:b/>
-          <w:bCs/>
-        </w:rPr>
-        <w:t xml:space="preserve">Post-conditions: </w:t>
-      </w:r>
-    </w:p>
-    <w:p>
-      <w:pPr>
-        <w:widowControl w:val="0"/>
-        <w:autoSpaceDE w:val="0"/>
-        <w:autoSpaceDN w:val="0"/>
-        <w:adjustRightInd w:val="0"/>
-      </w:pPr>
-      <w:r>
-        <w:rPr>
-          <w:noProof/>
-        </w:rPr>
-        <mc:AlternateContent>
-          <mc:Choice Requires="wps">
-            <w:drawing>
-              <wp:anchor distT="0" distB="0" distL="114300" distR="114300" simplePos="0" relativeHeight="251692032" behindDoc="1" locked="0" layoutInCell="0" allowOverlap="1" wp14:anchorId="4D721780" wp14:editId="2CFC6FDB">
-                <wp:simplePos x="0" y="0"/>
-                <wp:positionH relativeFrom="column">
-                  <wp:posOffset>-6350</wp:posOffset>
-                </wp:positionH>
-                <wp:positionV relativeFrom="paragraph">
-                  <wp:posOffset>-163830</wp:posOffset>
-                </wp:positionV>
-                <wp:extent cx="8362950" cy="0"/>
-                <wp:effectExtent l="0" t="0" r="0" b="0"/>
-                <wp:wrapNone/>
-                <wp:docPr id="314692312" name="Line 11"/>
-                <wp:cNvGraphicFramePr>
-                  <a:graphicFrameLocks xmlns:a="http://schemas.openxmlformats.org/drawingml/2006/main"/>
-                </wp:cNvGraphicFramePr>
-                <a:graphic xmlns:a="http://schemas.openxmlformats.org/drawingml/2006/main">
-                  <a:graphicData uri="http://schemas.microsoft.com/office/word/2010/wordprocessingShape">
-                    <wps:wsp>
-                      <wps:cNvCnPr>
-                        <a:cxnSpLocks noChangeShapeType="1"/>
-                      </wps:cNvCnPr>
-                      <wps:spPr bwMode="auto">
-                        <a:xfrm>
-                          <a:off x="0" y="0"/>
-                          <a:ext cx="8362950" cy="0"/>
-                        </a:xfrm>
-                        <a:prstGeom prst="line">
-                          <a:avLst/>
-                        </a:prstGeom>
-                        <a:noFill/>
-                        <a:ln w="6095">
-                          <a:solidFill>
-                            <a:srgbClr val="000000"/>
-                          </a:solidFill>
-                          <a:round/>
-                          <a:headEnd/>
-                          <a:tailEnd/>
-                        </a:ln>
-                        <a:extLst>
-                          <a:ext uri="{909E8E84-426E-40DD-AFC4-6F175D3DCCD1}">
-                            <a14:hiddenFill xmlns:a14="http://schemas.microsoft.com/office/drawing/2010/main">
-                              <a:noFill/>
-                            </a14:hiddenFill>
-                          </a:ext>
-                        </a:extLst>
-                      </wps:spPr>
-                      <wps:bodyPr/>
-                    </wps:wsp>
-                  </a:graphicData>
-                </a:graphic>
-                <wp14:sizeRelH relativeFrom="page">
-                  <wp14:pctWidth>0</wp14:pctWidth>
-                </wp14:sizeRelH>
-                <wp14:sizeRelV relativeFrom="page">
-                  <wp14:pctHeight>0</wp14:pctHeight>
-                </wp14:sizeRelV>
-              </wp:anchor>
-            </w:drawing>
-          </mc:Choice>
-          <mc:Fallback>
-            <w:pict>
-              <v:line w14:anchorId="5CC55F5C" id="Line 11" o:spid="_x0000_s1026" style="position:absolute;z-index:-251624448;visibility:visible;mso-wrap-style:square;mso-width-percent:0;mso-height-percent:0;mso-wrap-distance-left:9pt;mso-wrap-distance-top:0;mso-wrap-distance-right:9pt;mso-wrap-distance-bottom:0;mso-position-horizontal:absolute;mso-position-horizontal-relative:text;mso-position-vertical:absolute;mso-position-vertical-relative:text;mso-width-percent:0;mso-height-percent:0;mso-width-relative:page;mso-height-relative:page" from="-.5pt,-12.9pt" to="658pt,-12.9pt" o:gfxdata="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" o:allowincell="f" strokeweight=".16931mm"/>
-            </w:pict>
-          </mc:Fallback>
-        </mc:AlternateContent>
-      </w:r>
-      <w:r>
-        <w:rPr>
-          <w:noProof/>
-        </w:rPr>
-        <mc:AlternateContent>
-          <mc:Choice Requires="wps">
-            <w:drawing>
-              <wp:anchor distT="0" distB="0" distL="114300" distR="114300" simplePos="0" relativeHeight="251693056" behindDoc="1" locked="0" layoutInCell="0" allowOverlap="1" wp14:anchorId="6B5BDCAD" wp14:editId="3E2DDAEC">
-                <wp:simplePos x="0" y="0"/>
-                <wp:positionH relativeFrom="column">
-                  <wp:posOffset>-6350</wp:posOffset>
-                </wp:positionH>
-                <wp:positionV relativeFrom="paragraph">
-                  <wp:posOffset>-163830</wp:posOffset>
-                </wp:positionV>
-                <wp:extent cx="0" cy="707390"/>
-                <wp:effectExtent l="0" t="0" r="0" b="0"/>
-                <wp:wrapNone/>
-                <wp:docPr id="1904542871" name="Line 12"/>
-                <wp:cNvGraphicFramePr>
-                  <a:graphicFrameLocks xmlns:a="http://schemas.openxmlformats.org/drawingml/2006/main"/>
-                </wp:cNvGraphicFramePr>
-                <a:graphic xmlns:a="http://schemas.openxmlformats.org/drawingml/2006/main">
-                  <a:graphicData uri="http://schemas.microsoft.com/office/word/2010/wordprocessingShape">
-                    <wps:wsp>
-                      <wps:cNvCnPr>
-                        <a:cxnSpLocks noChangeShapeType="1"/>
-                      </wps:cNvCnPr>
-                      <wps:spPr bwMode="auto">
-                        <a:xfrm>
-                          <a:off x="0" y="0"/>
-                          <a:ext cx="0" cy="707390"/>
-                        </a:xfrm>
-                        <a:prstGeom prst="line">
-                          <a:avLst/>
-                        </a:prstGeom>
-                        <a:noFill/>
-                        <a:ln w="6096">
-                          <a:solidFill>
-                            <a:srgbClr val="000000"/>
-                          </a:solidFill>
-                          <a:round/>
-                          <a:headEnd/>
-                          <a:tailEnd/>
-                        </a:ln>
-                        <a:extLst>
-                          <a:ext uri="{909E8E84-426E-40DD-AFC4-6F175D3DCCD1}">
-                            <a14:hiddenFill xmlns:a14="http://schemas.microsoft.com/office/drawing/2010/main">
-                              <a:noFill/>
-                            </a14:hiddenFill>
-                          </a:ext>
-                        </a:extLst>
-                      </wps:spPr>
-                      <wps:bodyPr/>
-                    </wps:wsp>
-                  </a:graphicData>
-                </a:graphic>
-                <wp14:sizeRelH relativeFrom="page">
-                  <wp14:pctWidth>0</wp14:pctWidth>
-                </wp14:sizeRelH>
-                <wp14:sizeRelV relativeFrom="page">
-                  <wp14:pctHeight>0</wp14:pctHeight>
-                </wp14:sizeRelV>
-              </wp:anchor>
-            </w:drawing>
-          </mc:Choice>
-          <mc:Fallback>
-            <w:pict>
-              <v:line w14:anchorId="3FCF02B1" id="Line 12" o:spid="_x0000_s1026" style="position:absolute;z-index:-251623424;visibility:visible;mso-wrap-style:square;mso-width-percent:0;mso-height-percent:0;mso-wrap-distance-left:9pt;mso-wrap-distance-top:0;mso-wrap-distance-right:9pt;mso-wrap-distance-bottom:0;mso-position-horizontal:absolute;mso-position-horizontal-relative:text;mso-position-vertical:absolute;mso-position-vertical-relative:text;mso-width-percent:0;mso-height-percent:0;mso-width-relative:page;mso-height-relative:page" from="-.5pt,-12.9pt" to="-.5pt,42.8pt" o:gfxdata="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" o:allowincell="f" strokeweight=".48pt"/>
-            </w:pict>
-          </mc:Fallback>
-        </mc:AlternateContent>
-      </w:r>
-      <w:r>
-        <w:rPr>
-          <w:noProof/>
-        </w:rPr>
-        <mc:AlternateContent>
-          <mc:Choice Requires="wps">
-            <w:drawing>
-              <wp:anchor distT="0" distB="0" distL="114300" distR="114300" simplePos="0" relativeHeight="251694080" behindDoc="1" locked="0" layoutInCell="0" allowOverlap="1" wp14:anchorId="0034762A" wp14:editId="77A5E858">
-                <wp:simplePos x="0" y="0"/>
-                <wp:positionH relativeFrom="column">
-                  <wp:posOffset>8356600</wp:posOffset>
-                </wp:positionH>
-                <wp:positionV relativeFrom="paragraph">
-                  <wp:posOffset>-163830</wp:posOffset>
-                </wp:positionV>
-                <wp:extent cx="0" cy="707390"/>
-                <wp:effectExtent l="0" t="0" r="0" b="0"/>
-                <wp:wrapNone/>
-                <wp:docPr id="1717566300" name="Line 13"/>
-                <wp:cNvGraphicFramePr>
-                  <a:graphicFrameLocks xmlns:a="http://schemas.openxmlformats.org/drawingml/2006/main"/>
-                </wp:cNvGraphicFramePr>
-                <a:graphic xmlns:a="http://schemas.openxmlformats.org/drawingml/2006/main">
-                  <a:graphicData uri="http://schemas.microsoft.com/office/word/2010/wordprocessingShape">
-                    <wps:wsp>
-                      <wps:cNvCnPr>
-                        <a:cxnSpLocks noChangeShapeType="1"/>
-                      </wps:cNvCnPr>
-                      <wps:spPr bwMode="auto">
-                        <a:xfrm>
-                          <a:off x="0" y="0"/>
-                          <a:ext cx="0" cy="707390"/>
-                        </a:xfrm>
-                        <a:prstGeom prst="line">
-                          <a:avLst/>
-                        </a:prstGeom>
-                        <a:noFill/>
-                        <a:ln w="6095">
-                          <a:solidFill>
-                            <a:srgbClr val="000000"/>
-                          </a:solidFill>
-                          <a:round/>
-                          <a:headEnd/>
-                          <a:tailEnd/>
-                        </a:ln>
-                        <a:extLst>
-                          <a:ext uri="{909E8E84-426E-40DD-AFC4-6F175D3DCCD1}">
-                            <a14:hiddenFill xmlns:a14="http://schemas.microsoft.com/office/drawing/2010/main">
-                              <a:noFill/>
-                            </a14:hiddenFill>
-                          </a:ext>
-                        </a:extLst>
-                      </wps:spPr>
-                      <wps:bodyPr/>
-                    </wps:wsp>
-                  </a:graphicData>
-                </a:graphic>
-                <wp14:sizeRelH relativeFrom="page">
-                  <wp14:pctWidth>0</wp14:pctWidth>
-                </wp14:sizeRelH>
-                <wp14:sizeRelV relativeFrom="page">
-                  <wp14:pctHeight>0</wp14:pctHeight>
-                </wp14:sizeRelV>
-              </wp:anchor>
-            </w:drawing>
-          </mc:Choice>
-          <mc:Fallback>
-            <w:pict>
-              <v:line w14:anchorId="2DDDBAFF" id="Line 13" o:spid="_x0000_s1026" style="position:absolute;z-index:-251622400;visibility:visible;mso-wrap-style:square;mso-width-percent:0;mso-height-percent:0;mso-wrap-distance-left:9pt;mso-wrap-distance-top:0;mso-wrap-distance-right:9pt;mso-wrap-distance-bottom:0;mso-position-horizontal:absolute;mso-position-horizontal-relative:text;mso-position-vertical:absolute;mso-position-vertical-relative:text;mso-width-percent:0;mso-height-percent:0;mso-width-relative:page;mso-height-relative:page" from="658pt,-12.9pt" to="658pt,42.8pt" o:gfxdata="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" o:allowincell="f" strokeweight=".16931mm"/>
-            </w:pict>
-          </mc:Fallback>
-        </mc:AlternateContent>
-      </w:r>
-      <w:r>
-        <w:rPr>
-          <w:noProof/>
-        </w:rPr>
-        <mc:AlternateContent>
-          <mc:Choice Requires="wps">
-            <w:drawing>
-              <wp:anchor distT="0" distB="0" distL="114300" distR="114300" simplePos="0" relativeHeight="251695104" behindDoc="1" locked="0" layoutInCell="0" allowOverlap="1" wp14:anchorId="32CF75ED" wp14:editId="5BEBD3FF">
-                <wp:simplePos x="0" y="0"/>
-                <wp:positionH relativeFrom="column">
-                  <wp:posOffset>-6350</wp:posOffset>
-                </wp:positionH>
-                <wp:positionV relativeFrom="paragraph">
-                  <wp:posOffset>543560</wp:posOffset>
-                </wp:positionV>
-                <wp:extent cx="8362950" cy="0"/>
-                <wp:effectExtent l="0" t="0" r="0" b="0"/>
-                <wp:wrapNone/>
-                <wp:docPr id="1871704161" name="Line 14"/>
-                <wp:cNvGraphicFramePr>
-                  <a:graphicFrameLocks xmlns:a="http://schemas.openxmlformats.org/drawingml/2006/main"/>
-                </wp:cNvGraphicFramePr>
-                <a:graphic xmlns:a="http://schemas.openxmlformats.org/drawingml/2006/main">
-                  <a:graphicData uri="http://schemas.microsoft.com/office/word/2010/wordprocessingShape">
-                    <wps:wsp>
-                      <wps:cNvCnPr>
-                        <a:cxnSpLocks noChangeShapeType="1"/>
-                      </wps:cNvCnPr>
-                      <wps:spPr bwMode="auto">
-                        <a:xfrm>
-                          <a:off x="0" y="0"/>
-                          <a:ext cx="8362950" cy="0"/>
-                        </a:xfrm>
-                        <a:prstGeom prst="line">
-                          <a:avLst/>
-                        </a:prstGeom>
-                        <a:noFill/>
-                        <a:ln w="6095">
-                          <a:solidFill>
-                            <a:srgbClr val="000000"/>
-                          </a:solidFill>
-                          <a:round/>
-                          <a:headEnd/>
-                          <a:tailEnd/>
-                        </a:ln>
-                        <a:extLst>
-                          <a:ext uri="{909E8E84-426E-40DD-AFC4-6F175D3DCCD1}">
-                            <a14:hiddenFill xmlns:a14="http://schemas.microsoft.com/office/drawing/2010/main">
-                              <a:noFill/>
-                            </a14:hiddenFill>
-                          </a:ext>
-                        </a:extLst>
-                      </wps:spPr>
-                      <wps:bodyPr/>
-                    </wps:wsp>
-                  </a:graphicData>
-                </a:graphic>
-                <wp14:sizeRelH relativeFrom="page">
-                  <wp14:pctWidth>0</wp14:pctWidth>
-                </wp14:sizeRelH>
-                <wp14:sizeRelV relativeFrom="page">
-                  <wp14:pctHeight>0</wp14:pctHeight>
-                </wp14:sizeRelV>
-              </wp:anchor>
-            </w:drawing>
-          </mc:Choice>
-          <mc:Fallback>
-            <w:pict>
-              <v:line w14:anchorId="2DD469F5" id="Line 14" o:spid="_x0000_s1026" style="position:absolute;z-index:-251621376;visibility:visible;mso-wrap-style:square;mso-width-percent:0;mso-height-percent:0;mso-wrap-distance-left:9pt;mso-wrap-distance-top:0;mso-wrap-distance-right:9pt;mso-wrap-distance-bottom:0;mso-position-horizontal:absolute;mso-position-horizontal-relative:text;mso-position-vertical:absolute;mso-position-vertical-relative:text;mso-width-percent:0;mso-height-percent:0;mso-width-relative:page;mso-height-relative:page" from="-.5pt,42.8pt" to="658pt,42.8pt" o:gfxdata="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" o:allowincell="f" strokeweight=".16931mm"/>
+              <v:line w14:anchorId="477210C5" id="Straight Connector 37" o:spid="_x0000_s1026" style="position:absolute;z-index:-251595776;visibility:visible;mso-wrap-style:square;mso-width-percent:0;mso-height-percent:0;mso-wrap-distance-left:9pt;mso-wrap-distance-top:0;mso-wrap-distance-right:9pt;mso-wrap-distance-bottom:0;mso-position-horizontal:absolute;mso-position-horizontal-relative:text;mso-position-vertical:absolute;mso-position-vertical-relative:text;mso-width-percent:0;mso-height-percent:0;mso-width-relative:page;mso-height-relative:page" from="-.5pt,42.8pt" to="658pt,42.8pt" o:gfxdata="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" o:allowincell="f" strokeweight=".16931mm"/>
             </w:pict>
           </mc:Fallback>
         </mc:AlternateContent>
@@ -19066,6 +17149,26 @@
       </w:r>
     </w:p>
     <w:p/>
+    <w:p/>
+    <w:p/>
+    <w:p>
+      <w:pPr>
+        <w:rPr>
+          <w:rFonts w:cstheme="minorBidi"/>
+          <w:szCs w:val="30"/>
+          <w:lang w:bidi="th-TH"/>
+        </w:rPr>
+      </w:pPr>
+    </w:p>
+    <w:p>
+      <w:pPr>
+        <w:rPr>
+          <w:rFonts w:cstheme="minorBidi" w:hint="cs"/>
+          <w:szCs w:val="30"/>
+          <w:lang w:bidi="th-TH"/>
+        </w:rPr>
+      </w:pPr>
+    </w:p>
     <w:p/>
     <w:p/>
     <w:sectPr>
@@ -19547,6 +17650,7 @@
   <w:style w:type="character" w:default="1" w:styleId="DefaultParagraphFont">
     <w:name w:val="Default Paragraph Font"/>
     <w:uiPriority w:val="1"/>
+    <w:semiHidden/>
     <w:unhideWhenUsed/>
   </w:style>
   <w:style w:type="table" w:default="1" w:styleId="TableNormal">

</xml_diff>